<commit_message>
Aggiornamento documentazione per adeguamento Decreto 2023
</commit_message>
<xml_diff>
--- a/Test Case/Validazione/4-Certificato Vaccinale/casi di test CERT_VACC.docx
+++ b/Test Case/Validazione/4-Certificato Vaccinale/casi di test CERT_VACC.docx
@@ -1,6 +1,6 @@
 
 <file path=word/document.xml><?xml version="1.0" encoding="utf-8"?>
-<w:document xmlns:wpc="http://schemas.microsoft.com/office/word/2010/wordprocessingCanvas" xmlns:cx="http://schemas.microsoft.com/office/drawing/2014/chartex" xmlns:cx1="http://schemas.microsoft.com/office/drawing/2015/9/8/chartex" xmlns:cx2="http://schemas.microsoft.com/office/drawing/2015/10/21/chartex" xmlns:cx3="http://schemas.microsoft.com/office/drawing/2016/5/9/chartex" xmlns:cx4="http://schemas.microsoft.com/office/drawing/2016/5/10/chartex" xmlns:cx5="http://schemas.microsoft.com/office/drawing/2016/5/11/chartex" xmlns:cx6="http://schemas.microsoft.com/office/drawing/2016/5/12/chartex" xmlns:cx7="http://schemas.microsoft.com/office/drawing/2016/5/13/chartex" xmlns:cx8="http://schemas.microsoft.com/office/drawing/2016/5/14/chartex" xmlns:mc="http://schemas.openxmlformats.org/markup-compatibility/2006" xmlns:aink="http://schemas.microsoft.com/office/drawing/2016/ink" xmlns:am3d="http://schemas.microsoft.com/office/drawing/2017/model3d" xmlns:o="urn:schemas-microsoft-com:office:office" xmlns:r="http://schemas.openxmlformats.org/officeDocument/2006/relationships" xmlns:m="http://schemas.openxmlformats.org/officeDocument/2006/math" xmlns:v="urn:schemas-microsoft-com:vml" xmlns:wp14="http://schemas.microsoft.com/office/word/2010/wordprocessingDrawing" xmlns:wp="http://schemas.openxmlformats.org/drawingml/2006/wordprocessingDrawing" xmlns:w10="urn:schemas-microsoft-com:office:word" xmlns:w="http://schemas.openxmlformats.org/wordprocessingml/2006/main" xmlns:w14="http://schemas.microsoft.com/office/word/2010/wordml" xmlns:w15="http://schemas.microsoft.com/office/word/2012/wordml" xmlns:w16cex="http://schemas.microsoft.com/office/word/2018/wordml/cex" xmlns:w16cid="http://schemas.microsoft.com/office/word/2016/wordml/cid" xmlns:w16="http://schemas.microsoft.com/office/word/2018/wordml" xmlns:w16sdtdh="http://schemas.microsoft.com/office/word/2020/wordml/sdtdatahash" xmlns:w16se="http://schemas.microsoft.com/office/word/2015/wordml/symex" xmlns:wpg="http://schemas.microsoft.com/office/word/2010/wordprocessingGroup" xmlns:wpi="http://schemas.microsoft.com/office/word/2010/wordprocessingInk" xmlns:wne="http://schemas.microsoft.com/office/word/2006/wordml" xmlns:wps="http://schemas.microsoft.com/office/word/2010/wordprocessingShape" mc:Ignorable="w14 w15 w16se w16cid w16 w16cex w16sdtdh wp14">
+<w:document xmlns:wpc="http://schemas.microsoft.com/office/word/2010/wordprocessingCanvas" xmlns:cx="http://schemas.microsoft.com/office/drawing/2014/chartex" xmlns:cx1="http://schemas.microsoft.com/office/drawing/2015/9/8/chartex" xmlns:cx2="http://schemas.microsoft.com/office/drawing/2015/10/21/chartex" xmlns:cx3="http://schemas.microsoft.com/office/drawing/2016/5/9/chartex" xmlns:cx4="http://schemas.microsoft.com/office/drawing/2016/5/10/chartex" xmlns:cx5="http://schemas.microsoft.com/office/drawing/2016/5/11/chartex" xmlns:cx6="http://schemas.microsoft.com/office/drawing/2016/5/12/chartex" xmlns:cx7="http://schemas.microsoft.com/office/drawing/2016/5/13/chartex" xmlns:cx8="http://schemas.microsoft.com/office/drawing/2016/5/14/chartex" xmlns:mc="http://schemas.openxmlformats.org/markup-compatibility/2006" xmlns:aink="http://schemas.microsoft.com/office/drawing/2016/ink" xmlns:am3d="http://schemas.microsoft.com/office/drawing/2017/model3d" xmlns:o="urn:schemas-microsoft-com:office:office" xmlns:oel="http://schemas.microsoft.com/office/2019/extlst" xmlns:r="http://schemas.openxmlformats.org/officeDocument/2006/relationships" xmlns:m="http://schemas.openxmlformats.org/officeDocument/2006/math" xmlns:v="urn:schemas-microsoft-com:vml" xmlns:wp14="http://schemas.microsoft.com/office/word/2010/wordprocessingDrawing" xmlns:wp="http://schemas.openxmlformats.org/drawingml/2006/wordprocessingDrawing" xmlns:w10="urn:schemas-microsoft-com:office:word" xmlns:w="http://schemas.openxmlformats.org/wordprocessingml/2006/main" xmlns:w14="http://schemas.microsoft.com/office/word/2010/wordml" xmlns:w15="http://schemas.microsoft.com/office/word/2012/wordml" xmlns:w16cex="http://schemas.microsoft.com/office/word/2018/wordml/cex" xmlns:w16cid="http://schemas.microsoft.com/office/word/2016/wordml/cid" xmlns:w16="http://schemas.microsoft.com/office/word/2018/wordml" xmlns:w16du="http://schemas.microsoft.com/office/word/2023/wordml/word16du" xmlns:w16sdtdh="http://schemas.microsoft.com/office/word/2020/wordml/sdtdatahash" xmlns:w16sdtfl="http://schemas.microsoft.com/office/word/2024/wordml/sdtformatlock" xmlns:w16se="http://schemas.microsoft.com/office/word/2015/wordml/symex" xmlns:wpg="http://schemas.microsoft.com/office/word/2010/wordprocessingGroup" xmlns:wpi="http://schemas.microsoft.com/office/word/2010/wordprocessingInk" xmlns:wne="http://schemas.microsoft.com/office/word/2006/wordml" xmlns:wps="http://schemas.microsoft.com/office/word/2010/wordprocessingShape" mc:Ignorable="w14 w15 w16se w16cid w16 w16cex w16sdtdh w16sdtfl w16du wp14">
   <w:body>
     <w:p>
       <w:pPr>
@@ -215,7 +215,7 @@
           </mc:Choice>
           <mc:Fallback>
             <w:pict>
-              <v:rect w14:anchorId="53F81B1E" id="Rectangle 2" o:spid="_x0000_s1026" style="position:absolute;left:0;text-align:left;margin-left:0;margin-top:.7pt;width:490.5pt;height:36.75pt;z-index:251658240;visibility:visible;mso-wrap-style:square;mso-height-percent:0;mso-wrap-distance-left:9pt;mso-wrap-distance-top:0;mso-wrap-distance-right:9pt;mso-wrap-distance-bottom:0;mso-position-horizontal:left;mso-position-horizontal-relative:margin;mso-position-vertical:absolute;mso-position-vertical-relative:text;mso-height-percent:0;mso-height-relative:margin;v-text-anchor:middle" o:gfxdata="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" fillcolor="#fbe4d5 [661]" strokecolor="#1f3763 [1604]" strokeweight="1pt">
+              <v:rect w14:anchorId="53F81B1E" id="Rectangle 2" o:spid="_x0000_s1026" style="position:absolute;left:0;text-align:left;margin-left:0;margin-top:.7pt;width:490.5pt;height:36.75pt;z-index:251658240;visibility:visible;mso-wrap-style:square;mso-height-percent:0;mso-wrap-distance-left:9pt;mso-wrap-distance-top:0;mso-wrap-distance-right:9pt;mso-wrap-distance-bottom:0;mso-position-horizontal:left;mso-position-horizontal-relative:margin;mso-position-vertical:absolute;mso-position-vertical-relative:text;mso-height-percent:0;mso-height-relative:margin;v-text-anchor:middle" o:gfxdata="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" fillcolor="#fbe4d5 [661]" strokecolor="#1f3763 [1604]" strokeweight="1pt">
                 <v:textbox>
                   <w:txbxContent>
                     <w:p>
@@ -302,286 +302,83 @@
     <w:p>
       <w:pPr>
         <w:pStyle w:val="Heading3"/>
+        <w:rPr>
+          <w:rFonts w:ascii="Calibri" w:eastAsia="Calibri" w:hAnsi="Calibri" w:cs="Calibri"/>
+          <w:bCs/>
+          <w:color w:val="000000" w:themeColor="text1"/>
+          <w:lang w:val="it-IT"/>
+        </w:rPr>
+      </w:pPr>
+      <w:bookmarkStart w:id="0" w:name="_Hlk122868032"/>
+      <w:r>
+        <w:rPr>
+          <w:rFonts w:ascii="Calibri" w:eastAsia="Calibri" w:hAnsi="Calibri" w:cs="Calibri"/>
+          <w:bCs/>
+          <w:color w:val="000000" w:themeColor="text1"/>
+          <w:lang w:val="it-IT"/>
+        </w:rPr>
+        <w:t xml:space="preserve">CASO DI TEST </w:t>
+      </w:r>
+      <w:r>
+        <w:rPr>
+          <w:rFonts w:ascii="Calibri" w:eastAsia="Calibri" w:hAnsi="Calibri" w:cs="Calibri"/>
+          <w:bCs/>
+          <w:color w:val="000000" w:themeColor="text1"/>
+          <w:lang w:val="it-IT"/>
+        </w:rPr>
+        <w:t>1</w:t>
+      </w:r>
+      <w:r>
+        <w:rPr>
+          <w:rFonts w:ascii="Calibri" w:eastAsia="Calibri" w:hAnsi="Calibri" w:cs="Calibri"/>
+          <w:bCs/>
+          <w:color w:val="000000" w:themeColor="text1"/>
+          <w:lang w:val="it-IT"/>
+        </w:rPr>
+        <w:t>8</w:t>
+      </w:r>
+    </w:p>
+    <w:p>
+      <w:pPr>
         <w:jc w:val="both"/>
         <w:rPr>
-          <w:lang w:val="it-IT"/>
-        </w:rPr>
-      </w:pPr>
-      <w:r>
-        <w:rPr>
-          <w:lang w:val="it-IT"/>
-        </w:rPr>
-        <w:t>CASO DI TEST 0</w:t>
-      </w:r>
-    </w:p>
-    <w:p>
-      <w:pPr>
-        <w:jc w:val="both"/>
-        <w:rPr>
-          <w:lang w:val="it-IT"/>
-        </w:rPr>
-      </w:pPr>
-      <w:r>
-        <w:rPr>
-          <w:lang w:val="it-IT"/>
-        </w:rPr>
-        <w:t>Il caso di test fa riferimento ad un esempio CDA2 semplice in cui sono presenti solo l</w:t>
-      </w:r>
-      <w:r>
-        <w:rPr>
-          <w:lang w:val="it-IT"/>
-        </w:rPr>
-        <w:t>a</w:t>
-      </w:r>
-      <w:r>
-        <w:rPr>
-          <w:lang w:val="it-IT"/>
-        </w:rPr>
-        <w:t xml:space="preserve"> sezion</w:t>
-      </w:r>
-      <w:r>
-        <w:rPr>
-          <w:lang w:val="it-IT"/>
-        </w:rPr>
-        <w:t>e</w:t>
-      </w:r>
-      <w:r>
-        <w:rPr>
-          <w:lang w:val="it-IT"/>
-        </w:rPr>
-        <w:t xml:space="preserve"> ed elementi obbligatori da specifiche nazionali HL7 Italia.</w:t>
-      </w:r>
-    </w:p>
-    <w:p>
-      <w:pPr>
-        <w:jc w:val="both"/>
-        <w:rPr>
-          <w:lang w:val="it-IT"/>
-        </w:rPr>
-      </w:pPr>
-    </w:p>
-    <w:p>
-      <w:pPr>
-        <w:pStyle w:val="Heading3"/>
-        <w:jc w:val="both"/>
-        <w:rPr>
-          <w:lang w:val="it-IT"/>
-        </w:rPr>
-      </w:pPr>
-      <w:r>
-        <w:rPr>
-          <w:lang w:val="it-IT"/>
-        </w:rPr>
-        <w:t>CASO DI TEST 1</w:t>
-      </w:r>
-    </w:p>
-    <w:p>
-      <w:pPr>
-        <w:jc w:val="both"/>
-        <w:rPr>
-          <w:lang w:val="it-IT"/>
-        </w:rPr>
-      </w:pPr>
-      <w:r>
-        <w:rPr>
-          <w:lang w:val="it-IT"/>
-        </w:rPr>
-        <w:t>Il caso di test fa riferimento ad un esempio CDA2 in cui sono presenti l</w:t>
-      </w:r>
-      <w:r>
-        <w:rPr>
-          <w:lang w:val="it-IT"/>
-        </w:rPr>
-        <w:t>a</w:t>
-      </w:r>
-      <w:r>
-        <w:rPr>
-          <w:lang w:val="it-IT"/>
-        </w:rPr>
-        <w:t xml:space="preserve"> section obbligatori</w:t>
-      </w:r>
-      <w:r>
-        <w:rPr>
-          <w:lang w:val="it-IT"/>
-        </w:rPr>
-        <w:t>a</w:t>
-      </w:r>
-      <w:r>
-        <w:rPr>
-          <w:lang w:val="it-IT"/>
-        </w:rPr>
-        <w:t xml:space="preserve"> e le relative entry obbligatorie</w:t>
-      </w:r>
-      <w:r>
-        <w:rPr>
-          <w:lang w:val="it-IT"/>
-        </w:rPr>
-        <w:t xml:space="preserve">, </w:t>
-      </w:r>
-      <w:r>
-        <w:rPr>
-          <w:lang w:val="it-IT"/>
-        </w:rPr>
-        <w:t>con alcuni sotto-elementi aggiuntivi le cui cardinalità sono riportate nel file excel.</w:t>
-      </w:r>
-    </w:p>
-    <w:p>
-      <w:pPr>
-        <w:rPr>
-          <w:rStyle w:val="eop"/>
-          <w:rFonts w:ascii="Calibri" w:hAnsi="Calibri" w:cs="Calibri"/>
-          <w:color w:val="000000"/>
-          <w:shd w:val="clear" w:color="auto" w:fill="FFFFFF"/>
-          <w:lang w:val="it-IT"/>
-        </w:rPr>
-      </w:pPr>
-    </w:p>
-    <w:p>
-      <w:pPr>
-        <w:pStyle w:val="Heading3"/>
-        <w:rPr>
-          <w:lang w:val="it-IT"/>
-        </w:rPr>
-      </w:pPr>
-      <w:r>
-        <w:rPr>
-          <w:lang w:val="it-IT"/>
-        </w:rPr>
-        <w:t xml:space="preserve">CASO </w:t>
-      </w:r>
-      <w:r>
-        <w:rPr>
-          <w:lang w:val="it-IT"/>
-        </w:rPr>
-        <w:t>DI TEST</w:t>
-      </w:r>
-      <w:r>
-        <w:rPr>
-          <w:lang w:val="it-IT"/>
-        </w:rPr>
-        <w:t xml:space="preserve"> </w:t>
-      </w:r>
-      <w:r>
-        <w:rPr>
-          <w:lang w:val="it-IT"/>
-        </w:rPr>
-        <w:t>2</w:t>
-      </w:r>
-    </w:p>
-    <w:p>
-      <w:pPr>
-        <w:rPr>
-          <w:lang w:val="it-IT"/>
-        </w:rPr>
-      </w:pPr>
-      <w:r>
-        <w:rPr>
-          <w:lang w:val="it-IT"/>
-        </w:rPr>
-        <w:t>I</w:t>
-      </w:r>
-      <w:r>
-        <w:rPr>
-          <w:lang w:val="it-IT"/>
-        </w:rPr>
-        <w:t>l caso in esame riguarda un assistito c</w:t>
-      </w:r>
-      <w:r>
-        <w:rPr>
-          <w:lang w:val="it-IT"/>
-        </w:rPr>
-        <w:t>he effettua il richiamo di due vaccini ovvero il vaccino antitetanica e il vaccino antiinfluenzale</w:t>
-      </w:r>
-      <w:r>
-        <w:rPr>
-          <w:lang w:val="it-IT"/>
-        </w:rPr>
-        <w:t>.</w:t>
-      </w:r>
-    </w:p>
-    <w:p>
-      <w:pPr>
-        <w:rPr>
-          <w:lang w:val="it-IT"/>
-        </w:rPr>
-      </w:pPr>
-      <w:r>
-        <w:rPr>
-          <w:lang w:val="it-IT"/>
-        </w:rPr>
-        <w:t>In questo specifico</w:t>
-      </w:r>
-      <w:r>
-        <w:rPr>
-          <w:lang w:val="it-IT"/>
-        </w:rPr>
-        <w:t xml:space="preserve"> caso </w:t>
-      </w:r>
-      <w:r>
-        <w:rPr>
-          <w:lang w:val="it-IT"/>
-        </w:rPr>
-        <w:t>d’</w:t>
-      </w:r>
-      <w:r>
-        <w:rPr>
-          <w:lang w:val="it-IT"/>
-        </w:rPr>
-        <w:t>uso</w:t>
-      </w:r>
-      <w:r>
-        <w:rPr>
-          <w:lang w:val="it-IT"/>
-        </w:rPr>
-        <w:t>,</w:t>
-      </w:r>
-      <w:r>
-        <w:rPr>
-          <w:lang w:val="it-IT"/>
-        </w:rPr>
-        <w:t xml:space="preserve"> vi saranno nella medesima </w:t>
-      </w:r>
-      <w:r>
-        <w:rPr>
-          <w:lang w:val="it-IT"/>
-        </w:rPr>
-        <w:t xml:space="preserve">sezione </w:t>
-      </w:r>
-      <w:r>
-        <w:rPr>
-          <w:lang w:val="it-IT"/>
-        </w:rPr>
-        <w:t xml:space="preserve">due entry che </w:t>
-      </w:r>
-      <w:r>
-        <w:rPr>
-          <w:lang w:val="it-IT"/>
-        </w:rPr>
-        <w:t>conterranno</w:t>
-      </w:r>
-      <w:r>
-        <w:rPr>
-          <w:lang w:val="it-IT"/>
-        </w:rPr>
-        <w:t xml:space="preserve"> i </w:t>
-      </w:r>
-      <w:r>
-        <w:rPr>
-          <w:lang w:val="it-IT"/>
-        </w:rPr>
-        <w:t xml:space="preserve">seguenti </w:t>
-      </w:r>
-      <w:r>
-        <w:rPr>
-          <w:lang w:val="it-IT"/>
-        </w:rPr>
-        <w:t>elementi</w:t>
-      </w:r>
-      <w:r>
-        <w:rPr>
-          <w:lang w:val="it-IT"/>
-        </w:rPr>
-        <w:t>:</w:t>
+          <w:rFonts w:cs="Open Sans"/>
+          <w:lang w:val="it-IT"/>
+        </w:rPr>
+      </w:pPr>
+      <w:r>
+        <w:rPr>
+          <w:rFonts w:cs="Open Sans"/>
+          <w:lang w:val="it-IT"/>
+        </w:rPr>
+        <w:t>Il Caso di Test 1</w:t>
+      </w:r>
+      <w:r>
+        <w:rPr>
+          <w:rFonts w:cs="Open Sans"/>
+          <w:lang w:val="it-IT"/>
+        </w:rPr>
+        <w:t>8</w:t>
+      </w:r>
+      <w:r>
+        <w:rPr>
+          <w:rFonts w:cs="Open Sans"/>
+          <w:lang w:val="it-IT"/>
+        </w:rPr>
+        <w:t xml:space="preserve"> corrisponde ad un esempio di CDA2 in cui è presente la sezione e/o campi corrispondenti ai dati essenziali del Decreto 7 Settembre 2023; in particolare, il CDA2 deve includere:</w:t>
+      </w:r>
+    </w:p>
+    <w:p>
+      <w:pPr>
+        <w:rPr>
+          <w:lang w:val="it-IT"/>
+        </w:rPr>
+      </w:pPr>
+      <w:r>
+        <w:rPr>
+          <w:lang w:val="it-IT"/>
+        </w:rPr>
+        <w:t>Una prima entry con i seguenti elementi:</w:t>
       </w:r>
     </w:p>
     <w:p>
@@ -591,9 +388,6 @@
           <w:ilvl w:val="0"/>
           <w:numId w:val="1"/>
         </w:numPr>
-        <w:rPr>
-          <w:lang w:val="it-IT"/>
-        </w:rPr>
       </w:pPr>
       <w:r>
         <w:rPr>
@@ -607,65 +401,32 @@
         <w:rPr>
           <w:lang w:val="it-IT"/>
         </w:rPr>
-        <w:t xml:space="preserve">: </w:t>
-      </w:r>
-      <w:r>
-        <w:rPr>
-          <w:lang w:val="it-IT"/>
-        </w:rPr>
-        <w:t>che riporta i valori codificat</w:t>
-      </w:r>
-      <w:r>
-        <w:rPr>
-          <w:lang w:val="it-IT"/>
-        </w:rPr>
-        <w:t>i relative alle formulazioni del vaccino somministrato, quali la data di somministrazione</w:t>
-      </w:r>
-      <w:r>
-        <w:rPr>
-          <w:lang w:val="it-IT"/>
-        </w:rPr>
-        <w:t>, la via e la sede anatomica di somministrazione del vaccino</w:t>
-      </w:r>
-      <w:r>
-        <w:rPr>
-          <w:lang w:val="it-IT"/>
-        </w:rPr>
-        <w:t xml:space="preserve"> e il</w:t>
-      </w:r>
-      <w:r>
-        <w:rPr>
-          <w:lang w:val="it-IT"/>
-        </w:rPr>
-        <w:t xml:space="preserve"> codice del farmaco somministrato.</w:t>
-      </w:r>
-      <w:r>
-        <w:rPr>
-          <w:lang w:val="it-IT"/>
-        </w:rPr>
-        <w:t xml:space="preserve"> Conterrà delle </w:t>
+        <w:t xml:space="preserve">: che riporta i valori codificati relative alle formulazioni del vaccino somministrato. </w:t>
+      </w:r>
+      <w:r>
+        <w:t xml:space="preserve">Conterrà </w:t>
+      </w:r>
+      <w:r>
+        <w:t>le</w:t>
+      </w:r>
+      <w:r>
+        <w:t xml:space="preserve"> </w:t>
       </w:r>
       <w:r>
         <w:rPr>
           <w:i/>
           <w:iCs/>
-          <w:lang w:val="it-IT"/>
-        </w:rPr>
-        <w:t>entryRelatioship</w:t>
-      </w:r>
-      <w:r>
-        <w:rPr>
-          <w:i/>
-          <w:iCs/>
-          <w:lang w:val="it-IT"/>
-        </w:rPr>
-        <w:t xml:space="preserve"> </w:t>
-      </w:r>
-      <w:r>
-        <w:rPr>
-          <w:lang w:val="it-IT"/>
-        </w:rPr>
-        <w:t>che riportane le seguenti informazioni:</w:t>
+        </w:rPr>
+        <w:t xml:space="preserve">entryRelatioship </w:t>
+      </w:r>
+      <w:r>
+        <w:t>che riporta</w:t>
+      </w:r>
+      <w:r>
+        <w:t>no</w:t>
+      </w:r>
+      <w:r>
+        <w:t xml:space="preserve"> le seguenti informazioni:</w:t>
       </w:r>
     </w:p>
     <w:p>
@@ -673,7 +434,7 @@
         <w:pStyle w:val="ListParagraph"/>
         <w:numPr>
           <w:ilvl w:val="0"/>
-          <w:numId w:val="3"/>
+          <w:numId w:val="10"/>
         </w:numPr>
         <w:rPr>
           <w:lang w:val="it-IT"/>
@@ -692,13 +453,7 @@
         <w:rPr>
           <w:lang w:val="it-IT"/>
         </w:rPr>
-        <w:t xml:space="preserve">: </w:t>
-      </w:r>
-      <w:r>
-        <w:rPr>
-          <w:lang w:val="it-IT"/>
-        </w:rPr>
-        <w:t>indica il valore numerico progressivo che identifica la dose somministrata.</w:t>
+        <w:t>: indica il valore numerico progressivo che identifica la dose somministrata;</w:t>
       </w:r>
     </w:p>
     <w:p>
@@ -706,7 +461,7 @@
         <w:pStyle w:val="ListParagraph"/>
         <w:numPr>
           <w:ilvl w:val="0"/>
-          <w:numId w:val="3"/>
+          <w:numId w:val="10"/>
         </w:numPr>
         <w:rPr>
           <w:b/>
@@ -721,19 +476,13 @@
           <w:u w:val="single"/>
           <w:lang w:val="it-IT"/>
         </w:rPr>
-        <w:t>Periodo di copertura</w:t>
-      </w:r>
-      <w:r>
-        <w:rPr>
-          <w:lang w:val="it-IT"/>
-        </w:rPr>
-        <w:t xml:space="preserve">: </w:t>
-      </w:r>
-      <w:r>
-        <w:rPr>
-          <w:lang w:val="it-IT"/>
-        </w:rPr>
-        <w:t>indica il periodo di copertura della vaccinazione.</w:t>
+        <w:t>Periodo di copertura/prossimo appuntamento</w:t>
+      </w:r>
+      <w:r>
+        <w:rPr>
+          <w:lang w:val="it-IT"/>
+        </w:rPr>
+        <w:t>: indica il periodo di copertura della vaccinazione;</w:t>
       </w:r>
     </w:p>
     <w:p>
@@ -741,14 +490,40 @@
         <w:pStyle w:val="ListParagraph"/>
         <w:numPr>
           <w:ilvl w:val="0"/>
-          <w:numId w:val="3"/>
+          <w:numId w:val="10"/>
         </w:numPr>
+        <w:rPr>
+          <w:lang w:val="it-IT"/>
+        </w:rPr>
+      </w:pPr>
+      <w:r>
         <w:rPr>
           <w:i/>
           <w:iCs/>
           <w:u w:val="single"/>
           <w:lang w:val="it-IT"/>
         </w:rPr>
+        <w:t>Categorie a rischio</w:t>
+      </w:r>
+      <w:r>
+        <w:rPr>
+          <w:lang w:val="it-IT"/>
+        </w:rPr>
+        <w:t>: indica le categorie dei soggetti a rischio;</w:t>
+      </w:r>
+    </w:p>
+    <w:p>
+      <w:pPr>
+        <w:pStyle w:val="ListParagraph"/>
+        <w:numPr>
+          <w:ilvl w:val="0"/>
+          <w:numId w:val="10"/>
+        </w:numPr>
+        <w:rPr>
+          <w:b/>
+          <w:bCs/>
+          <w:lang w:val="it-IT"/>
+        </w:rPr>
       </w:pPr>
       <w:r>
         <w:rPr>
@@ -757,8 +532,26 @@
           <w:u w:val="single"/>
           <w:lang w:val="it-IT"/>
         </w:rPr>
-        <w:t>Schedulazione del prossimo vaccino</w:t>
-      </w:r>
+        <w:t>Condizioni sanitarie a rischio</w:t>
+      </w:r>
+      <w:r>
+        <w:rPr>
+          <w:lang w:val="it-IT"/>
+        </w:rPr>
+        <w:t>: indica le condizioni sanitarie del soggetto da vaccinare per cui è raccomandata la vaccinazione;</w:t>
+      </w:r>
+    </w:p>
+    <w:p>
+      <w:pPr>
+        <w:pStyle w:val="ListParagraph"/>
+        <w:numPr>
+          <w:ilvl w:val="0"/>
+          <w:numId w:val="10"/>
+        </w:numPr>
+        <w:rPr>
+          <w:lang w:val="it-IT"/>
+        </w:rPr>
+      </w:pPr>
       <w:r>
         <w:rPr>
           <w:i/>
@@ -766,174 +559,53 @@
           <w:u w:val="single"/>
           <w:lang w:val="it-IT"/>
         </w:rPr>
-        <w:t xml:space="preserve">: </w:t>
-      </w:r>
-      <w:r>
-        <w:rPr>
-          <w:lang w:val="it-IT"/>
-        </w:rPr>
-        <w:t>indica la data di richiamo del vaccino.</w:t>
+        <w:t>Reazioni avverse</w:t>
+      </w:r>
+      <w:r>
+        <w:rPr>
+          <w:lang w:val="it-IT"/>
+        </w:rPr>
+        <w:t>: indica le reazioni avvenute a seguito del vaccino;</w:t>
       </w:r>
     </w:p>
     <w:p>
       <w:pPr>
         <w:pStyle w:val="ListParagraph"/>
-        <w:ind w:left="1440"/>
+        <w:numPr>
+          <w:ilvl w:val="0"/>
+          <w:numId w:val="10"/>
+        </w:numPr>
+        <w:rPr>
+          <w:lang w:val="it-IT"/>
+        </w:rPr>
+      </w:pPr>
+      <w:r>
         <w:rPr>
           <w:i/>
           <w:iCs/>
           <w:u w:val="single"/>
           <w:lang w:val="it-IT"/>
         </w:rPr>
-      </w:pPr>
-    </w:p>
-    <w:p>
-      <w:pPr>
-        <w:pStyle w:val="Heading3"/>
-        <w:rPr>
-          <w:lang w:val="it-IT"/>
-        </w:rPr>
-      </w:pPr>
-      <w:r>
-        <w:rPr>
-          <w:lang w:val="it-IT"/>
-        </w:rPr>
-        <w:t>CASO D</w:t>
-      </w:r>
-      <w:r>
-        <w:rPr>
-          <w:lang w:val="it-IT"/>
-        </w:rPr>
-        <w:t>I TEST</w:t>
-      </w:r>
-      <w:r>
-        <w:rPr>
-          <w:lang w:val="it-IT"/>
-        </w:rPr>
-        <w:t xml:space="preserve"> </w:t>
-      </w:r>
-      <w:r>
-        <w:rPr>
-          <w:lang w:val="it-IT"/>
-        </w:rPr>
-        <w:t>3</w:t>
-      </w:r>
-    </w:p>
-    <w:p>
-      <w:pPr>
-        <w:rPr>
-          <w:lang w:val="it-IT"/>
-        </w:rPr>
-      </w:pPr>
-      <w:r>
-        <w:rPr>
-          <w:lang w:val="it-IT"/>
-        </w:rPr>
-        <w:t>I</w:t>
-      </w:r>
-      <w:r>
-        <w:rPr>
-          <w:lang w:val="it-IT"/>
-        </w:rPr>
-        <w:t xml:space="preserve">l caso in esame riguarda un assistito </w:t>
-      </w:r>
-      <w:r>
-        <w:rPr>
-          <w:lang w:val="it-IT"/>
-        </w:rPr>
-        <w:t xml:space="preserve">che effettua il </w:t>
-      </w:r>
-      <w:r>
-        <w:rPr>
-          <w:lang w:val="it-IT"/>
-        </w:rPr>
-        <w:t xml:space="preserve">richiamo del vaccino anti-tetanica ed è esonerato dal vaccino </w:t>
-      </w:r>
-      <w:r>
-        <w:rPr>
-          <w:lang w:val="it-IT"/>
-        </w:rPr>
-        <w:t xml:space="preserve">anti-covid </w:t>
-      </w:r>
-      <w:r>
-        <w:rPr>
-          <w:lang w:val="it-IT"/>
-        </w:rPr>
-        <w:t>perché paziente appartenente alle categorie fragili (ex: immunodepressi)</w:t>
-      </w:r>
-      <w:r>
-        <w:rPr>
-          <w:lang w:val="it-IT"/>
-        </w:rPr>
-        <w:t>.</w:t>
-      </w:r>
-    </w:p>
-    <w:p>
-      <w:pPr>
-        <w:rPr>
-          <w:lang w:val="it-IT"/>
-        </w:rPr>
-      </w:pPr>
-      <w:r>
-        <w:rPr>
-          <w:lang w:val="it-IT"/>
-        </w:rPr>
-        <w:t>In questo specifico</w:t>
-      </w:r>
-      <w:r>
-        <w:rPr>
-          <w:lang w:val="it-IT"/>
-        </w:rPr>
-        <w:t xml:space="preserve"> caso </w:t>
-      </w:r>
-      <w:r>
-        <w:rPr>
-          <w:lang w:val="it-IT"/>
-        </w:rPr>
-        <w:t>d’</w:t>
-      </w:r>
-      <w:r>
-        <w:rPr>
-          <w:lang w:val="it-IT"/>
-        </w:rPr>
-        <w:t>uso</w:t>
-      </w:r>
-      <w:r>
-        <w:rPr>
-          <w:lang w:val="it-IT"/>
-        </w:rPr>
-        <w:t>,</w:t>
-      </w:r>
-      <w:r>
-        <w:rPr>
-          <w:lang w:val="it-IT"/>
-        </w:rPr>
-        <w:t xml:space="preserve"> vi saranno nella medesima sezione due entry, una relativa ai dati della vaccinazione e una relativa ai dati dell’esonero/omissione dal vaccino.</w:t>
-      </w:r>
-    </w:p>
-    <w:p>
-      <w:pPr>
-        <w:rPr>
-          <w:lang w:val="it-IT"/>
-        </w:rPr>
-      </w:pPr>
-      <w:r>
-        <w:rPr>
-          <w:lang w:val="it-IT"/>
-        </w:rPr>
-        <w:t>La</w:t>
-      </w:r>
-      <w:r>
-        <w:rPr>
-          <w:lang w:val="it-IT"/>
-        </w:rPr>
-        <w:t xml:space="preserve"> prima entry</w:t>
-      </w:r>
-      <w:r>
-        <w:rPr>
-          <w:lang w:val="it-IT"/>
-        </w:rPr>
-        <w:t xml:space="preserve"> conterrà i seguenti elementi:</w:t>
+        <w:t>Malattia per cui si effettua la vaccinazione</w:t>
+      </w:r>
+      <w:r>
+        <w:rPr>
+          <w:lang w:val="it-IT"/>
+        </w:rPr>
+        <w:t>: indica la malattia per la quale è stata fatta la vaccinazione.</w:t>
+      </w:r>
+    </w:p>
+    <w:p>
+      <w:pPr>
+        <w:rPr>
+          <w:lang w:val="it-IT"/>
+        </w:rPr>
+      </w:pPr>
+      <w:r>
+        <w:rPr>
+          <w:lang w:val="it-IT"/>
+        </w:rPr>
+        <w:t>Una seconda entry conterrà i seguenti elementi:</w:t>
       </w:r>
     </w:p>
     <w:p>
@@ -944,43 +616,67 @@
           <w:numId w:val="1"/>
         </w:numPr>
         <w:rPr>
-          <w:lang w:val="it-IT"/>
-        </w:rPr>
-      </w:pPr>
-      <w:r>
-        <w:rPr>
           <w:i/>
           <w:iCs/>
-          <w:lang w:val="it-IT"/>
-        </w:rPr>
-        <w:t>substanceAdministration</w:t>
-      </w:r>
-      <w:r>
-        <w:rPr>
-          <w:lang w:val="it-IT"/>
-        </w:rPr>
-        <w:t xml:space="preserve">: che riporta i valori codificati relative alle formulazioni del vaccino somministrato, quali la data di somministrazione, la via e la sede anatomica di somministrazione </w:t>
-      </w:r>
-      <w:r>
-        <w:rPr>
-          <w:lang w:val="it-IT"/>
-        </w:rPr>
-        <w:lastRenderedPageBreak/>
-        <w:t xml:space="preserve">del vaccino e il codice del farmaco somministrato. Conterrà delle </w:t>
-      </w:r>
+          <w:u w:val="single"/>
+        </w:rPr>
+      </w:pPr>
       <w:r>
         <w:rPr>
           <w:i/>
           <w:iCs/>
           <w:lang w:val="it-IT"/>
         </w:rPr>
+        <w:t>substanceAdministration</w:t>
+      </w:r>
+      <w:r>
+        <w:rPr>
+          <w:lang w:val="it-IT"/>
+        </w:rPr>
+        <w:t xml:space="preserve">: che riporta i valori codificati relative alle formulazioni del vaccino non somministrato. </w:t>
+      </w:r>
+      <w:r>
+        <w:t xml:space="preserve">Conterrà </w:t>
+      </w:r>
+      <w:r>
+        <w:t>le</w:t>
+      </w:r>
+      <w:r>
+        <w:t xml:space="preserve"> </w:t>
+      </w:r>
+      <w:r>
+        <w:rPr>
+          <w:i/>
+          <w:iCs/>
+        </w:rPr>
         <w:t xml:space="preserve">entryRelatioship </w:t>
       </w:r>
       <w:r>
-        <w:rPr>
-          <w:lang w:val="it-IT"/>
-        </w:rPr>
-        <w:t>che riporta le seguenti informazioni:</w:t>
+        <w:t>che riport</w:t>
+      </w:r>
+      <w:r>
+        <w:t>a</w:t>
+      </w:r>
+      <w:r>
+        <w:t>no</w:t>
+      </w:r>
+      <w:r>
+        <w:t xml:space="preserve"> l</w:t>
+      </w:r>
+      <w:r>
+        <w:t>e</w:t>
+      </w:r>
+      <w:r>
+        <w:t xml:space="preserve"> seguent</w:t>
+      </w:r>
+      <w:r>
+        <w:t>i</w:t>
+      </w:r>
+      <w:r>
+        <w:t xml:space="preserve"> informazion</w:t>
+      </w:r>
+      <w:r>
+        <w:t>i:</w:t>
       </w:r>
     </w:p>
     <w:p>
@@ -988,7 +684,7 @@
         <w:pStyle w:val="ListParagraph"/>
         <w:numPr>
           <w:ilvl w:val="0"/>
-          <w:numId w:val="4"/>
+          <w:numId w:val="11"/>
         </w:numPr>
         <w:rPr>
           <w:lang w:val="it-IT"/>
@@ -1001,19 +697,13 @@
           <w:u w:val="single"/>
           <w:lang w:val="it-IT"/>
         </w:rPr>
-        <w:t>Numero dose</w:t>
-      </w:r>
-      <w:r>
-        <w:rPr>
-          <w:lang w:val="it-IT"/>
-        </w:rPr>
-        <w:t xml:space="preserve">: </w:t>
-      </w:r>
-      <w:r>
-        <w:rPr>
-          <w:lang w:val="it-IT"/>
-        </w:rPr>
-        <w:t>indica il valore numerico progressivo che identifica la dose somministrata.</w:t>
+        <w:t xml:space="preserve">Ragione esonero o omissione dal vaccino: </w:t>
+      </w:r>
+      <w:r>
+        <w:rPr>
+          <w:lang w:val="it-IT"/>
+        </w:rPr>
+        <w:t>indica il motivo per il quale il paziente è esonerato dal fare il vaccino;</w:t>
       </w:r>
     </w:p>
     <w:p>
@@ -1021,11 +711,9 @@
         <w:pStyle w:val="ListParagraph"/>
         <w:numPr>
           <w:ilvl w:val="0"/>
-          <w:numId w:val="4"/>
+          <w:numId w:val="11"/>
         </w:numPr>
         <w:rPr>
-          <w:b/>
-          <w:bCs/>
           <w:lang w:val="it-IT"/>
         </w:rPr>
       </w:pPr>
@@ -1036,19 +724,116 @@
           <w:u w:val="single"/>
           <w:lang w:val="it-IT"/>
         </w:rPr>
-        <w:t>Periodo di copertura</w:t>
-      </w:r>
-      <w:r>
-        <w:rPr>
-          <w:lang w:val="it-IT"/>
-        </w:rPr>
-        <w:t xml:space="preserve">: </w:t>
-      </w:r>
-      <w:r>
-        <w:rPr>
-          <w:lang w:val="it-IT"/>
-        </w:rPr>
-        <w:t>indica il periodo di copertura della vaccinazione.</w:t>
+        <w:t>Malattia con presunta immunità:</w:t>
+      </w:r>
+      <w:r>
+        <w:rPr>
+          <w:lang w:val="it-IT"/>
+        </w:rPr>
+        <w:t xml:space="preserve"> elemento atto ad indicare la presenza di una malattia con presunta immunità ovvero, come da specifiche AVN, indica una pregressa immunità da malattia naturale.</w:t>
+      </w:r>
+    </w:p>
+    <w:p>
+      <w:pPr>
+        <w:pStyle w:val="Heading3"/>
+        <w:rPr>
+          <w:rFonts w:ascii="Calibri" w:eastAsia="Calibri" w:hAnsi="Calibri" w:cs="Calibri"/>
+          <w:b w:val="0"/>
+          <w:color w:val="000000" w:themeColor="text1"/>
+          <w:lang w:val="it-IT"/>
+        </w:rPr>
+      </w:pPr>
+      <w:r>
+        <w:rPr>
+          <w:rFonts w:ascii="Calibri" w:eastAsia="Calibri" w:hAnsi="Calibri" w:cs="Calibri"/>
+          <w:bCs/>
+          <w:color w:val="000000" w:themeColor="text1"/>
+          <w:lang w:val="it-IT"/>
+        </w:rPr>
+        <w:t xml:space="preserve">CASO DI TEST </w:t>
+      </w:r>
+      <w:r>
+        <w:rPr>
+          <w:rFonts w:ascii="Calibri" w:eastAsia="Calibri" w:hAnsi="Calibri" w:cs="Calibri"/>
+          <w:bCs/>
+          <w:color w:val="000000" w:themeColor="text1"/>
+          <w:lang w:val="it-IT"/>
+        </w:rPr>
+        <w:t>19</w:t>
+      </w:r>
+    </w:p>
+    <w:p>
+      <w:pPr>
+        <w:jc w:val="both"/>
+        <w:rPr>
+          <w:rFonts w:cs="Open Sans"/>
+          <w:lang w:val="it-IT"/>
+        </w:rPr>
+      </w:pPr>
+      <w:r>
+        <w:rPr>
+          <w:rFonts w:cs="Open Sans"/>
+          <w:lang w:val="it-IT"/>
+        </w:rPr>
+        <w:t xml:space="preserve">Il caso di test </w:t>
+      </w:r>
+      <w:r>
+        <w:rPr>
+          <w:rFonts w:cs="Open Sans"/>
+          <w:lang w:val="it-IT"/>
+        </w:rPr>
+        <w:t xml:space="preserve">19 </w:t>
+      </w:r>
+      <w:r>
+        <w:rPr>
+          <w:rFonts w:cs="Open Sans"/>
+          <w:lang w:val="it-IT"/>
+        </w:rPr>
+        <w:t>prevede un esempio completo di CDA2 che contiene l’unica sezione obbligatoria e, in aggiunta rispetto al caso di test 1</w:t>
+      </w:r>
+      <w:r>
+        <w:rPr>
+          <w:rFonts w:cs="Open Sans"/>
+          <w:lang w:val="it-IT"/>
+        </w:rPr>
+        <w:t>8</w:t>
+      </w:r>
+      <w:r>
+        <w:rPr>
+          <w:rFonts w:cs="Open Sans"/>
+          <w:lang w:val="it-IT"/>
+        </w:rPr>
+        <w:t xml:space="preserve"> proposto, è necessario inserire all’interno della entry “Dati Esonero/omissione o differimento</w:t>
+      </w:r>
+      <w:r>
+        <w:rPr>
+          <w:rFonts w:cs="Open Sans"/>
+          <w:lang w:val="it-IT"/>
+        </w:rPr>
+        <w:t>”</w:t>
+      </w:r>
+      <w:r>
+        <w:rPr>
+          <w:rFonts w:cs="Open Sans"/>
+          <w:lang w:val="it-IT"/>
+        </w:rPr>
+        <w:t xml:space="preserve"> le </w:t>
+      </w:r>
+      <w:r>
+        <w:rPr>
+          <w:rFonts w:cs="Open Sans"/>
+          <w:i/>
+          <w:iCs/>
+          <w:lang w:val="it-IT"/>
+        </w:rPr>
+        <w:t>entryRelationship</w:t>
+      </w:r>
+      <w:r>
+        <w:rPr>
+          <w:rFonts w:cs="Open Sans"/>
+          <w:lang w:val="it-IT"/>
+        </w:rPr>
+        <w:t xml:space="preserve"> associate alle seguenti informazioni:</w:t>
       </w:r>
     </w:p>
     <w:p>
@@ -1056,791 +841,94 @@
         <w:pStyle w:val="ListParagraph"/>
         <w:numPr>
           <w:ilvl w:val="0"/>
-          <w:numId w:val="4"/>
+          <w:numId w:val="12"/>
         </w:numPr>
-        <w:rPr>
+        <w:spacing w:after="0" w:line="240" w:lineRule="auto"/>
+        <w:jc w:val="both"/>
+        <w:rPr>
+          <w:rFonts w:cs="Open Sans"/>
+          <w:lang w:val="it-IT"/>
+        </w:rPr>
+      </w:pPr>
+      <w:r>
+        <w:rPr>
+          <w:rFonts w:cs="Open Sans"/>
           <w:i/>
           <w:iCs/>
           <w:u w:val="single"/>
           <w:lang w:val="it-IT"/>
         </w:rPr>
-      </w:pPr>
-      <w:r>
-        <w:rPr>
+        <w:t>Malattia per cui si effettua la vaccinazione</w:t>
+      </w:r>
+      <w:r>
+        <w:rPr>
+          <w:rFonts w:cs="Open Sans"/>
+          <w:lang w:val="it-IT"/>
+        </w:rPr>
+        <w:t>:</w:t>
+      </w:r>
+      <w:r>
+        <w:rPr>
+          <w:rStyle w:val="Heading1Char"/>
+          <w:i w:val="0"/>
+          <w:iCs/>
+          <w:u w:val="none"/>
+          <w:lang w:val="it-IT"/>
+        </w:rPr>
+        <w:t xml:space="preserve"> </w:t>
+      </w:r>
+      <w:r>
+        <w:rPr>
+          <w:rStyle w:val="ui-provider"/>
+          <w:lang w:val="it-IT"/>
+        </w:rPr>
+        <w:t>indica la malattia per la quale è stata fatta la vaccinazione.</w:t>
+      </w:r>
+    </w:p>
+    <w:p>
+      <w:pPr>
+        <w:pStyle w:val="ListParagraph"/>
+        <w:numPr>
+          <w:ilvl w:val="0"/>
+          <w:numId w:val="12"/>
+        </w:numPr>
+        <w:spacing w:after="0" w:line="240" w:lineRule="auto"/>
+        <w:jc w:val="both"/>
+        <w:rPr>
+          <w:rFonts w:cs="Open Sans"/>
+          <w:lang w:val="it-IT"/>
+        </w:rPr>
+      </w:pPr>
+      <w:r>
+        <w:rPr>
+          <w:rFonts w:cs="Open Sans"/>
           <w:i/>
           <w:iCs/>
           <w:u w:val="single"/>
           <w:lang w:val="it-IT"/>
         </w:rPr>
-        <w:t>Schedulazione del prossimo vaccino</w:t>
-      </w:r>
-      <w:r>
-        <w:rPr>
-          <w:i/>
-          <w:iCs/>
-          <w:u w:val="single"/>
+        <w:t>Numero Dose</w:t>
+      </w:r>
+      <w:r>
+        <w:rPr>
+          <w:rFonts w:cs="Open Sans"/>
           <w:lang w:val="it-IT"/>
         </w:rPr>
         <w:t xml:space="preserve">: </w:t>
       </w:r>
       <w:r>
         <w:rPr>
-          <w:lang w:val="it-IT"/>
-        </w:rPr>
-        <w:t>indica la data di richiamo del vaccino.</w:t>
-      </w:r>
-    </w:p>
-    <w:p>
-      <w:pPr>
-        <w:rPr>
-          <w:lang w:val="it-IT"/>
-        </w:rPr>
-      </w:pPr>
-      <w:r>
-        <w:rPr>
-          <w:lang w:val="it-IT"/>
-        </w:rPr>
-        <w:t>La seconda entry conterrà i seguenti elementi:</w:t>
-      </w:r>
-    </w:p>
-    <w:p>
-      <w:pPr>
-        <w:pStyle w:val="ListParagraph"/>
-        <w:numPr>
-          <w:ilvl w:val="0"/>
-          <w:numId w:val="1"/>
-        </w:numPr>
-        <w:rPr>
-          <w:lang w:val="it-IT"/>
-        </w:rPr>
-      </w:pPr>
-      <w:r>
-        <w:rPr>
-          <w:i/>
-          <w:iCs/>
-          <w:lang w:val="it-IT"/>
-        </w:rPr>
-        <w:t>substanceAdministration</w:t>
-      </w:r>
-      <w:r>
-        <w:rPr>
-          <w:lang w:val="it-IT"/>
-        </w:rPr>
-        <w:t xml:space="preserve">: che riporta i valori codificati relative alle formulazioni del vaccino </w:t>
-      </w:r>
-      <w:r>
-        <w:rPr>
-          <w:lang w:val="it-IT"/>
-        </w:rPr>
-        <w:t xml:space="preserve">non </w:t>
-      </w:r>
-      <w:r>
-        <w:rPr>
-          <w:lang w:val="it-IT"/>
-        </w:rPr>
-        <w:t>somministrato, quali l</w:t>
-      </w:r>
-      <w:r>
-        <w:rPr>
-          <w:lang w:val="it-IT"/>
-        </w:rPr>
-        <w:t>o stato</w:t>
-      </w:r>
-      <w:r>
-        <w:rPr>
-          <w:lang w:val="it-IT"/>
-        </w:rPr>
-        <w:t xml:space="preserve"> che identifica la non somministrazione del vaccino</w:t>
-      </w:r>
-      <w:r>
-        <w:rPr>
-          <w:lang w:val="it-IT"/>
-        </w:rPr>
-        <w:t xml:space="preserve"> e il codice </w:t>
-      </w:r>
-      <w:r>
-        <w:rPr>
-          <w:lang w:val="it-IT"/>
-        </w:rPr>
-        <w:t>associato al vaccino di dovuta somministrazione</w:t>
-      </w:r>
-      <w:r>
-        <w:rPr>
-          <w:lang w:val="it-IT"/>
-        </w:rPr>
-        <w:t xml:space="preserve">. Conterrà </w:t>
-      </w:r>
-      <w:r>
-        <w:rPr>
-          <w:lang w:val="it-IT"/>
-        </w:rPr>
-        <w:t>una</w:t>
-      </w:r>
-      <w:r>
-        <w:rPr>
-          <w:lang w:val="it-IT"/>
-        </w:rPr>
-        <w:t xml:space="preserve"> </w:t>
-      </w:r>
-      <w:r>
-        <w:rPr>
-          <w:i/>
-          <w:iCs/>
-          <w:lang w:val="it-IT"/>
-        </w:rPr>
-        <w:t xml:space="preserve">entryRelatioship </w:t>
-      </w:r>
-      <w:r>
-        <w:rPr>
-          <w:lang w:val="it-IT"/>
-        </w:rPr>
-        <w:t>che riporta l</w:t>
-      </w:r>
-      <w:r>
-        <w:rPr>
-          <w:lang w:val="it-IT"/>
-        </w:rPr>
-        <w:t>a</w:t>
-      </w:r>
-      <w:r>
-        <w:rPr>
-          <w:lang w:val="it-IT"/>
-        </w:rPr>
-        <w:t xml:space="preserve"> seguent</w:t>
-      </w:r>
-      <w:r>
-        <w:rPr>
-          <w:lang w:val="it-IT"/>
-        </w:rPr>
-        <w:t>e</w:t>
-      </w:r>
-      <w:r>
-        <w:rPr>
-          <w:lang w:val="it-IT"/>
-        </w:rPr>
-        <w:t xml:space="preserve"> informazion</w:t>
-      </w:r>
-      <w:r>
-        <w:rPr>
-          <w:lang w:val="it-IT"/>
-        </w:rPr>
-        <w:t>e</w:t>
-      </w:r>
-      <w:r>
-        <w:rPr>
-          <w:lang w:val="it-IT"/>
-        </w:rPr>
-        <w:t>:</w:t>
-      </w:r>
-    </w:p>
-    <w:p>
-      <w:pPr>
-        <w:pStyle w:val="ListParagraph"/>
-        <w:numPr>
-          <w:ilvl w:val="1"/>
-          <w:numId w:val="1"/>
-        </w:numPr>
-        <w:rPr>
-          <w:i/>
-          <w:iCs/>
-          <w:u w:val="single"/>
-          <w:lang w:val="it-IT"/>
-        </w:rPr>
-      </w:pPr>
-      <w:r>
-        <w:rPr>
-          <w:i/>
-          <w:iCs/>
-          <w:u w:val="single"/>
-          <w:lang w:val="it-IT"/>
-        </w:rPr>
-        <w:t>Ragione esonero o omissione dal vaccino</w:t>
-      </w:r>
-      <w:r>
-        <w:rPr>
-          <w:i/>
-          <w:iCs/>
-          <w:u w:val="single"/>
-          <w:lang w:val="it-IT"/>
-        </w:rPr>
-        <w:t xml:space="preserve">: </w:t>
-      </w:r>
-      <w:r>
-        <w:rPr>
-          <w:lang w:val="it-IT"/>
-        </w:rPr>
-        <w:t xml:space="preserve">indica il motivo per il quale il paziente è esonerato dal fare il vaccino. </w:t>
-      </w:r>
-    </w:p>
-    <w:p>
-      <w:pPr>
-        <w:rPr>
-          <w:lang w:val="it-IT"/>
-        </w:rPr>
-      </w:pPr>
-    </w:p>
-    <w:p>
-      <w:pPr>
-        <w:pStyle w:val="Heading3"/>
-        <w:rPr>
-          <w:lang w:val="it-IT"/>
-        </w:rPr>
-      </w:pPr>
-      <w:r>
-        <w:rPr>
-          <w:lang w:val="it-IT"/>
-        </w:rPr>
-        <w:t>CASO D</w:t>
-      </w:r>
-      <w:r>
-        <w:rPr>
-          <w:lang w:val="it-IT"/>
-        </w:rPr>
-        <w:t>I TEST</w:t>
-      </w:r>
-      <w:r>
-        <w:rPr>
-          <w:lang w:val="it-IT"/>
-        </w:rPr>
-        <w:t xml:space="preserve"> 4</w:t>
-      </w:r>
-    </w:p>
-    <w:p>
-      <w:pPr>
-        <w:rPr>
-          <w:lang w:val="it-IT"/>
-        </w:rPr>
-      </w:pPr>
-      <w:r>
-        <w:rPr>
-          <w:lang w:val="it-IT"/>
-        </w:rPr>
-        <w:t>I</w:t>
-      </w:r>
-      <w:r>
-        <w:rPr>
-          <w:lang w:val="it-IT"/>
-        </w:rPr>
-        <w:t xml:space="preserve">l caso in esame riguarda un assistito </w:t>
-      </w:r>
-      <w:r>
-        <w:rPr>
-          <w:lang w:val="it-IT"/>
-        </w:rPr>
-        <w:t>che effettua un vaccino ed è esonerato da un altro vaccino perché affetto da una malattia cardiaca</w:t>
-      </w:r>
-      <w:r>
-        <w:rPr>
-          <w:lang w:val="it-IT"/>
-        </w:rPr>
-        <w:t>.</w:t>
-      </w:r>
-    </w:p>
-    <w:p>
-      <w:pPr>
-        <w:rPr>
-          <w:lang w:val="it-IT"/>
-        </w:rPr>
-      </w:pPr>
-      <w:r>
-        <w:rPr>
-          <w:lang w:val="it-IT"/>
-        </w:rPr>
-        <w:t>In questo specifico</w:t>
-      </w:r>
-      <w:r>
-        <w:rPr>
-          <w:lang w:val="it-IT"/>
-        </w:rPr>
-        <w:t xml:space="preserve"> caso </w:t>
-      </w:r>
-      <w:r>
-        <w:rPr>
-          <w:lang w:val="it-IT"/>
-        </w:rPr>
-        <w:t>d’uso,</w:t>
-      </w:r>
-      <w:r>
-        <w:rPr>
-          <w:lang w:val="it-IT"/>
-        </w:rPr>
-        <w:t xml:space="preserve"> vi saranno nella medesima sezione due entry, una relativa ai dati della vaccinazione e una relativa ai dati dell’esonero/omissione dal vaccino poiché affetto da una malattia cardiaca.</w:t>
-      </w:r>
-    </w:p>
-    <w:p>
-      <w:pPr>
-        <w:rPr>
-          <w:lang w:val="it-IT"/>
-        </w:rPr>
-      </w:pPr>
-      <w:r>
-        <w:rPr>
-          <w:lang w:val="it-IT"/>
-        </w:rPr>
-        <w:t>La</w:t>
-      </w:r>
-      <w:r>
-        <w:rPr>
-          <w:lang w:val="it-IT"/>
-        </w:rPr>
-        <w:t xml:space="preserve"> prima entry</w:t>
-      </w:r>
-      <w:r>
-        <w:rPr>
-          <w:lang w:val="it-IT"/>
-        </w:rPr>
-        <w:t xml:space="preserve"> conterrà i seguenti elementi:</w:t>
-      </w:r>
-    </w:p>
-    <w:p>
-      <w:pPr>
-        <w:pStyle w:val="ListParagraph"/>
-        <w:numPr>
-          <w:ilvl w:val="0"/>
-          <w:numId w:val="1"/>
-        </w:numPr>
-        <w:rPr>
-          <w:lang w:val="it-IT"/>
-        </w:rPr>
-      </w:pPr>
-      <w:r>
-        <w:rPr>
-          <w:i/>
-          <w:iCs/>
-          <w:lang w:val="it-IT"/>
-        </w:rPr>
-        <w:t>substanceAdministration</w:t>
-      </w:r>
-      <w:r>
-        <w:rPr>
-          <w:lang w:val="it-IT"/>
-        </w:rPr>
-        <w:t>: che riporta i valori codificati relative alle formulazioni del vaccino somministrato</w:t>
-      </w:r>
-      <w:r>
-        <w:rPr>
+          <w:rStyle w:val="ui-provider"/>
+          <w:lang w:val="it-IT"/>
+        </w:rPr>
+        <w:t>indica il valore numerico progressivo che identifica la dose somministrata</w:t>
+      </w:r>
+      <w:r>
+        <w:rPr>
+          <w:rFonts w:cs="Open Sans"/>
           <w:lang w:val="it-IT"/>
         </w:rPr>
         <w:t xml:space="preserve">. </w:t>
-      </w:r>
-      <w:r>
-        <w:rPr>
-          <w:lang w:val="it-IT"/>
-        </w:rPr>
-        <w:t xml:space="preserve">Conterrà delle </w:t>
-      </w:r>
-      <w:r>
-        <w:rPr>
-          <w:i/>
-          <w:iCs/>
-          <w:lang w:val="it-IT"/>
-        </w:rPr>
-        <w:t xml:space="preserve">entryRelatioship </w:t>
-      </w:r>
-      <w:r>
-        <w:rPr>
-          <w:lang w:val="it-IT"/>
-        </w:rPr>
-        <w:t>che riporta le seguenti informazioni:</w:t>
-      </w:r>
-    </w:p>
-    <w:p>
-      <w:pPr>
-        <w:pStyle w:val="ListParagraph"/>
-        <w:numPr>
-          <w:ilvl w:val="0"/>
-          <w:numId w:val="5"/>
-        </w:numPr>
-        <w:rPr>
-          <w:lang w:val="it-IT"/>
-        </w:rPr>
-      </w:pPr>
-      <w:r>
-        <w:rPr>
-          <w:i/>
-          <w:iCs/>
-          <w:u w:val="single"/>
-          <w:lang w:val="it-IT"/>
-        </w:rPr>
-        <w:t>Numero dose</w:t>
-      </w:r>
-      <w:r>
-        <w:rPr>
-          <w:lang w:val="it-IT"/>
-        </w:rPr>
-        <w:t xml:space="preserve">: </w:t>
-      </w:r>
-      <w:r>
-        <w:rPr>
-          <w:lang w:val="it-IT"/>
-        </w:rPr>
-        <w:t>indica il valore numerico progressivo che identifica la dose somministrata.</w:t>
-      </w:r>
-    </w:p>
-    <w:p>
-      <w:pPr>
-        <w:pStyle w:val="ListParagraph"/>
-        <w:numPr>
-          <w:ilvl w:val="0"/>
-          <w:numId w:val="5"/>
-        </w:numPr>
-        <w:rPr>
-          <w:b/>
-          <w:bCs/>
-          <w:lang w:val="it-IT"/>
-        </w:rPr>
-      </w:pPr>
-      <w:r>
-        <w:rPr>
-          <w:i/>
-          <w:iCs/>
-          <w:u w:val="single"/>
-          <w:lang w:val="it-IT"/>
-        </w:rPr>
-        <w:t>Periodo copertura</w:t>
-      </w:r>
-      <w:r>
-        <w:rPr>
-          <w:lang w:val="it-IT"/>
-        </w:rPr>
-        <w:t xml:space="preserve">: </w:t>
-      </w:r>
-      <w:r>
-        <w:rPr>
-          <w:lang w:val="it-IT"/>
-        </w:rPr>
-        <w:t>indica il periodo di copertura della vaccinazione.</w:t>
-      </w:r>
-    </w:p>
-    <w:p>
-      <w:pPr>
-        <w:pStyle w:val="ListParagraph"/>
-        <w:numPr>
-          <w:ilvl w:val="0"/>
-          <w:numId w:val="5"/>
-        </w:numPr>
-        <w:rPr>
-          <w:lang w:val="it-IT"/>
-        </w:rPr>
-      </w:pPr>
-      <w:r>
-        <w:rPr>
-          <w:i/>
-          <w:iCs/>
-          <w:u w:val="single"/>
-          <w:lang w:val="it-IT"/>
-        </w:rPr>
-        <w:t>Schedulazione prossimo vaccino</w:t>
-      </w:r>
-      <w:r>
-        <w:rPr>
-          <w:lang w:val="it-IT"/>
-        </w:rPr>
-        <w:t>: indica la data di richiamo del vaccino.</w:t>
-      </w:r>
-    </w:p>
-    <w:p>
-      <w:pPr>
-        <w:pStyle w:val="ListParagraph"/>
-        <w:numPr>
-          <w:ilvl w:val="0"/>
-          <w:numId w:val="5"/>
-        </w:numPr>
-        <w:rPr>
-          <w:lang w:val="it-IT"/>
-        </w:rPr>
-      </w:pPr>
-      <w:r>
-        <w:rPr>
-          <w:i/>
-          <w:iCs/>
-          <w:u w:val="single"/>
-          <w:lang w:val="it-IT"/>
-        </w:rPr>
-        <w:t>Categorie a rischio</w:t>
-      </w:r>
-      <w:r>
-        <w:rPr>
-          <w:lang w:val="it-IT"/>
-        </w:rPr>
-        <w:t xml:space="preserve">: </w:t>
-      </w:r>
-      <w:r>
-        <w:rPr>
-          <w:lang w:val="it-IT"/>
-        </w:rPr>
-        <w:t>indica le categorie dei soggetti a rischio</w:t>
-      </w:r>
-    </w:p>
-    <w:p>
-      <w:pPr>
-        <w:pStyle w:val="ListParagraph"/>
-        <w:numPr>
-          <w:ilvl w:val="0"/>
-          <w:numId w:val="5"/>
-        </w:numPr>
-        <w:rPr>
-          <w:b/>
-          <w:bCs/>
-          <w:lang w:val="it-IT"/>
-        </w:rPr>
-      </w:pPr>
-      <w:r>
-        <w:rPr>
-          <w:i/>
-          <w:iCs/>
-          <w:u w:val="single"/>
-          <w:lang w:val="it-IT"/>
-        </w:rPr>
-        <w:t>Condizioni sanitarie</w:t>
-      </w:r>
-      <w:r>
-        <w:rPr>
-          <w:lang w:val="it-IT"/>
-        </w:rPr>
-        <w:t xml:space="preserve">: </w:t>
-      </w:r>
-      <w:r>
-        <w:rPr>
-          <w:lang w:val="it-IT"/>
-        </w:rPr>
-        <w:t>indica le condizioni sanitarie del soggetto da vaccinare per cui è raccomandata la vaccinazione.</w:t>
-      </w:r>
-    </w:p>
-    <w:p>
-      <w:pPr>
-        <w:pStyle w:val="ListParagraph"/>
-        <w:numPr>
-          <w:ilvl w:val="0"/>
-          <w:numId w:val="5"/>
-        </w:numPr>
-        <w:rPr>
-          <w:lang w:val="it-IT"/>
-        </w:rPr>
-      </w:pPr>
-      <w:r>
-        <w:rPr>
-          <w:i/>
-          <w:iCs/>
-          <w:u w:val="single"/>
-          <w:lang w:val="it-IT"/>
-        </w:rPr>
-        <w:t>Reazioni avverse</w:t>
-      </w:r>
-      <w:r>
-        <w:rPr>
-          <w:lang w:val="it-IT"/>
-        </w:rPr>
-        <w:t>: indica le reazioni avvenute a seguito del vaccino</w:t>
-      </w:r>
-    </w:p>
-    <w:p>
-      <w:pPr>
-        <w:pStyle w:val="ListParagraph"/>
-        <w:numPr>
-          <w:ilvl w:val="0"/>
-          <w:numId w:val="5"/>
-        </w:numPr>
-        <w:rPr>
-          <w:lang w:val="it-IT"/>
-        </w:rPr>
-      </w:pPr>
-      <w:r>
-        <w:rPr>
-          <w:i/>
-          <w:iCs/>
-          <w:u w:val="single"/>
-          <w:lang w:val="it-IT"/>
-        </w:rPr>
-        <w:t>Malattia per cui si effettua la vaccinazione</w:t>
-      </w:r>
-      <w:r>
-        <w:rPr>
-          <w:lang w:val="it-IT"/>
-        </w:rPr>
-        <w:t xml:space="preserve">: </w:t>
-      </w:r>
-      <w:r>
-        <w:rPr>
-          <w:lang w:val="it-IT"/>
-        </w:rPr>
-        <w:t xml:space="preserve">indica la </w:t>
-      </w:r>
-      <w:r>
-        <w:rPr>
-          <w:lang w:val="it-IT"/>
-        </w:rPr>
-        <w:t>m</w:t>
-      </w:r>
-      <w:r>
-        <w:rPr>
-          <w:lang w:val="it-IT"/>
-        </w:rPr>
-        <w:t>alattia per il quale è stata fatta la vaccinazione.</w:t>
-      </w:r>
-    </w:p>
-    <w:p>
-      <w:pPr>
-        <w:rPr>
-          <w:lang w:val="it-IT"/>
-        </w:rPr>
-      </w:pPr>
-      <w:r>
-        <w:rPr>
-          <w:lang w:val="it-IT"/>
-        </w:rPr>
-        <w:t>La seconda entry conterrà i seguenti elementi:</w:t>
-      </w:r>
-    </w:p>
-    <w:p>
-      <w:pPr>
-        <w:pStyle w:val="ListParagraph"/>
-        <w:numPr>
-          <w:ilvl w:val="0"/>
-          <w:numId w:val="1"/>
-        </w:numPr>
-        <w:rPr>
-          <w:i/>
-          <w:iCs/>
-          <w:u w:val="single"/>
-          <w:lang w:val="it-IT"/>
-        </w:rPr>
-      </w:pPr>
-      <w:r>
-        <w:rPr>
-          <w:i/>
-          <w:iCs/>
-          <w:lang w:val="it-IT"/>
-        </w:rPr>
-        <w:t>substanceAdministration</w:t>
-      </w:r>
-      <w:r>
-        <w:rPr>
-          <w:lang w:val="it-IT"/>
-        </w:rPr>
-        <w:t xml:space="preserve">: che riporta i valori codificati relative alle formulazioni del vaccino </w:t>
-      </w:r>
-      <w:r>
-        <w:rPr>
-          <w:lang w:val="it-IT"/>
-        </w:rPr>
-        <w:t xml:space="preserve">non </w:t>
-      </w:r>
-      <w:r>
-        <w:rPr>
-          <w:lang w:val="it-IT"/>
-        </w:rPr>
-        <w:t>somministrato</w:t>
-      </w:r>
-      <w:r>
-        <w:rPr>
-          <w:lang w:val="it-IT"/>
-        </w:rPr>
-        <w:t xml:space="preserve">. </w:t>
-      </w:r>
-      <w:r>
-        <w:rPr>
-          <w:lang w:val="it-IT"/>
-        </w:rPr>
-        <w:t xml:space="preserve">Conterrà </w:t>
-      </w:r>
-      <w:r>
-        <w:rPr>
-          <w:lang w:val="it-IT"/>
-        </w:rPr>
-        <w:t>una</w:t>
-      </w:r>
-      <w:r>
-        <w:rPr>
-          <w:lang w:val="it-IT"/>
-        </w:rPr>
-        <w:t xml:space="preserve"> </w:t>
-      </w:r>
-      <w:r>
-        <w:rPr>
-          <w:i/>
-          <w:iCs/>
-          <w:lang w:val="it-IT"/>
-        </w:rPr>
-        <w:t xml:space="preserve">entryRelatioship </w:t>
-      </w:r>
-      <w:r>
-        <w:rPr>
-          <w:lang w:val="it-IT"/>
-        </w:rPr>
-        <w:t>che riporta l</w:t>
-      </w:r>
-      <w:r>
-        <w:rPr>
-          <w:lang w:val="it-IT"/>
-        </w:rPr>
-        <w:t>a</w:t>
-      </w:r>
-      <w:r>
-        <w:rPr>
-          <w:lang w:val="it-IT"/>
-        </w:rPr>
-        <w:t xml:space="preserve"> seguent</w:t>
-      </w:r>
-      <w:r>
-        <w:rPr>
-          <w:lang w:val="it-IT"/>
-        </w:rPr>
-        <w:t>e</w:t>
-      </w:r>
-      <w:r>
-        <w:rPr>
-          <w:lang w:val="it-IT"/>
-        </w:rPr>
-        <w:t xml:space="preserve"> informazion</w:t>
-      </w:r>
-      <w:r>
-        <w:rPr>
-          <w:lang w:val="it-IT"/>
-        </w:rPr>
-        <w:t>e</w:t>
-      </w:r>
-      <w:r>
-        <w:rPr>
-          <w:lang w:val="it-IT"/>
-        </w:rPr>
-        <w:t>:</w:t>
-      </w:r>
-    </w:p>
-    <w:p>
-      <w:pPr>
-        <w:pStyle w:val="ListParagraph"/>
-        <w:numPr>
-          <w:ilvl w:val="0"/>
-          <w:numId w:val="6"/>
-        </w:numPr>
-        <w:rPr>
-          <w:lang w:val="it-IT"/>
-        </w:rPr>
-      </w:pPr>
-      <w:r>
-        <w:rPr>
-          <w:i/>
-          <w:iCs/>
-          <w:u w:val="single"/>
-          <w:lang w:val="it-IT"/>
-        </w:rPr>
-        <w:t>Ragione esonero o omissione dal vaccino</w:t>
-      </w:r>
-      <w:r>
-        <w:rPr>
-          <w:i/>
-          <w:iCs/>
-          <w:u w:val="single"/>
-          <w:lang w:val="it-IT"/>
-        </w:rPr>
-        <w:t xml:space="preserve">: </w:t>
-      </w:r>
-      <w:r>
-        <w:rPr>
-          <w:lang w:val="it-IT"/>
-        </w:rPr>
-        <w:t xml:space="preserve">indica il motivo per il quale il paziente è esonerato dal fare il vaccino. </w:t>
       </w:r>
     </w:p>
     <w:p>
@@ -1851,12 +939,19 @@
           <w:lang w:val="it-IT"/>
         </w:rPr>
       </w:pPr>
-      <w:bookmarkStart w:id="0" w:name="_Hlk122868032"/>
-      <w:r>
-        <w:rPr>
-          <w:lang w:val="it-IT"/>
-        </w:rPr>
-        <w:lastRenderedPageBreak/>
+    </w:p>
+    <w:p>
+      <w:pPr>
+        <w:pStyle w:val="Heading2"/>
+        <w:jc w:val="both"/>
+        <w:rPr>
+          <w:lang w:val="it-IT"/>
+        </w:rPr>
+      </w:pPr>
+      <w:r>
+        <w:rPr>
+          <w:lang w:val="it-IT"/>
+        </w:rPr>
         <w:t xml:space="preserve">Casi di Test – </w:t>
       </w:r>
       <w:r>
@@ -2477,6 +1572,7 @@
           <w:rFonts w:ascii="Calibri" w:eastAsia="Calibri" w:hAnsi="Calibri" w:cs="Calibri"/>
           <w:lang w:val="it-IT"/>
         </w:rPr>
+        <w:lastRenderedPageBreak/>
         <w:t>CASO DI TEST 1</w:t>
       </w:r>
       <w:r>
@@ -3113,7 +2209,7 @@
 </file>
 
 <file path=word/endnotes.xml><?xml version="1.0" encoding="utf-8"?>
-<w:endnotes xmlns:wpc="http://schemas.microsoft.com/office/word/2010/wordprocessingCanvas" xmlns:cx="http://schemas.microsoft.com/office/drawing/2014/chartex" xmlns:cx1="http://schemas.microsoft.com/office/drawing/2015/9/8/chartex" xmlns:cx2="http://schemas.microsoft.com/office/drawing/2015/10/21/chartex" xmlns:cx3="http://schemas.microsoft.com/office/drawing/2016/5/9/chartex" xmlns:cx4="http://schemas.microsoft.com/office/drawing/2016/5/10/chartex" xmlns:cx5="http://schemas.microsoft.com/office/drawing/2016/5/11/chartex" xmlns:cx6="http://schemas.microsoft.com/office/drawing/2016/5/12/chartex" xmlns:cx7="http://schemas.microsoft.com/office/drawing/2016/5/13/chartex" xmlns:cx8="http://schemas.microsoft.com/office/drawing/2016/5/14/chartex" xmlns:mc="http://schemas.openxmlformats.org/markup-compatibility/2006" xmlns:aink="http://schemas.microsoft.com/office/drawing/2016/ink" xmlns:am3d="http://schemas.microsoft.com/office/drawing/2017/model3d" xmlns:o="urn:schemas-microsoft-com:office:office" xmlns:r="http://schemas.openxmlformats.org/officeDocument/2006/relationships" xmlns:m="http://schemas.openxmlformats.org/officeDocument/2006/math" xmlns:v="urn:schemas-microsoft-com:vml" xmlns:wp14="http://schemas.microsoft.com/office/word/2010/wordprocessingDrawing" xmlns:wp="http://schemas.openxmlformats.org/drawingml/2006/wordprocessingDrawing" xmlns:w10="urn:schemas-microsoft-com:office:word" xmlns:w="http://schemas.openxmlformats.org/wordprocessingml/2006/main" xmlns:w14="http://schemas.microsoft.com/office/word/2010/wordml" xmlns:w15="http://schemas.microsoft.com/office/word/2012/wordml" xmlns:w16cex="http://schemas.microsoft.com/office/word/2018/wordml/cex" xmlns:w16cid="http://schemas.microsoft.com/office/word/2016/wordml/cid" xmlns:w16="http://schemas.microsoft.com/office/word/2018/wordml" xmlns:w16sdtdh="http://schemas.microsoft.com/office/word/2020/wordml/sdtdatahash" xmlns:w16se="http://schemas.microsoft.com/office/word/2015/wordml/symex" xmlns:wpg="http://schemas.microsoft.com/office/word/2010/wordprocessingGroup" xmlns:wpi="http://schemas.microsoft.com/office/word/2010/wordprocessingInk" xmlns:wne="http://schemas.microsoft.com/office/word/2006/wordml" xmlns:wps="http://schemas.microsoft.com/office/word/2010/wordprocessingShape" mc:Ignorable="w14 w15 w16se w16cid w16 w16cex w16sdtdh wp14">
+<w:endnotes xmlns:wpc="http://schemas.microsoft.com/office/word/2010/wordprocessingCanvas" xmlns:cx="http://schemas.microsoft.com/office/drawing/2014/chartex" xmlns:cx1="http://schemas.microsoft.com/office/drawing/2015/9/8/chartex" xmlns:cx2="http://schemas.microsoft.com/office/drawing/2015/10/21/chartex" xmlns:cx3="http://schemas.microsoft.com/office/drawing/2016/5/9/chartex" xmlns:cx4="http://schemas.microsoft.com/office/drawing/2016/5/10/chartex" xmlns:cx5="http://schemas.microsoft.com/office/drawing/2016/5/11/chartex" xmlns:cx6="http://schemas.microsoft.com/office/drawing/2016/5/12/chartex" xmlns:cx7="http://schemas.microsoft.com/office/drawing/2016/5/13/chartex" xmlns:cx8="http://schemas.microsoft.com/office/drawing/2016/5/14/chartex" xmlns:mc="http://schemas.openxmlformats.org/markup-compatibility/2006" xmlns:aink="http://schemas.microsoft.com/office/drawing/2016/ink" xmlns:am3d="http://schemas.microsoft.com/office/drawing/2017/model3d" xmlns:o="urn:schemas-microsoft-com:office:office" xmlns:oel="http://schemas.microsoft.com/office/2019/extlst" xmlns:r="http://schemas.openxmlformats.org/officeDocument/2006/relationships" xmlns:m="http://schemas.openxmlformats.org/officeDocument/2006/math" xmlns:v="urn:schemas-microsoft-com:vml" xmlns:wp14="http://schemas.microsoft.com/office/word/2010/wordprocessingDrawing" xmlns:wp="http://schemas.openxmlformats.org/drawingml/2006/wordprocessingDrawing" xmlns:w10="urn:schemas-microsoft-com:office:word" xmlns:w="http://schemas.openxmlformats.org/wordprocessingml/2006/main" xmlns:w14="http://schemas.microsoft.com/office/word/2010/wordml" xmlns:w15="http://schemas.microsoft.com/office/word/2012/wordml" xmlns:w16cex="http://schemas.microsoft.com/office/word/2018/wordml/cex" xmlns:w16cid="http://schemas.microsoft.com/office/word/2016/wordml/cid" xmlns:w16="http://schemas.microsoft.com/office/word/2018/wordml" xmlns:w16du="http://schemas.microsoft.com/office/word/2023/wordml/word16du" xmlns:w16sdtdh="http://schemas.microsoft.com/office/word/2020/wordml/sdtdatahash" xmlns:w16sdtfl="http://schemas.microsoft.com/office/word/2024/wordml/sdtformatlock" xmlns:w16se="http://schemas.microsoft.com/office/word/2015/wordml/symex" xmlns:wpg="http://schemas.microsoft.com/office/word/2010/wordprocessingGroup" xmlns:wpi="http://schemas.microsoft.com/office/word/2010/wordprocessingInk" xmlns:wne="http://schemas.microsoft.com/office/word/2006/wordml" xmlns:wps="http://schemas.microsoft.com/office/word/2010/wordprocessingShape" mc:Ignorable="w14 w15 w16se w16cid w16 w16cex w16sdtdh w16sdtfl w16du wp14">
   <w:endnote w:type="separator" w:id="-1">
     <w:p>
       <w:pPr>
@@ -3145,7 +2241,7 @@
 </file>
 
 <file path=word/footnotes.xml><?xml version="1.0" encoding="utf-8"?>
-<w:footnotes xmlns:wpc="http://schemas.microsoft.com/office/word/2010/wordprocessingCanvas" xmlns:cx="http://schemas.microsoft.com/office/drawing/2014/chartex" xmlns:cx1="http://schemas.microsoft.com/office/drawing/2015/9/8/chartex" xmlns:cx2="http://schemas.microsoft.com/office/drawing/2015/10/21/chartex" xmlns:cx3="http://schemas.microsoft.com/office/drawing/2016/5/9/chartex" xmlns:cx4="http://schemas.microsoft.com/office/drawing/2016/5/10/chartex" xmlns:cx5="http://schemas.microsoft.com/office/drawing/2016/5/11/chartex" xmlns:cx6="http://schemas.microsoft.com/office/drawing/2016/5/12/chartex" xmlns:cx7="http://schemas.microsoft.com/office/drawing/2016/5/13/chartex" xmlns:cx8="http://schemas.microsoft.com/office/drawing/2016/5/14/chartex" xmlns:mc="http://schemas.openxmlformats.org/markup-compatibility/2006" xmlns:aink="http://schemas.microsoft.com/office/drawing/2016/ink" xmlns:am3d="http://schemas.microsoft.com/office/drawing/2017/model3d" xmlns:o="urn:schemas-microsoft-com:office:office" xmlns:r="http://schemas.openxmlformats.org/officeDocument/2006/relationships" xmlns:m="http://schemas.openxmlformats.org/officeDocument/2006/math" xmlns:v="urn:schemas-microsoft-com:vml" xmlns:wp14="http://schemas.microsoft.com/office/word/2010/wordprocessingDrawing" xmlns:wp="http://schemas.openxmlformats.org/drawingml/2006/wordprocessingDrawing" xmlns:w10="urn:schemas-microsoft-com:office:word" xmlns:w="http://schemas.openxmlformats.org/wordprocessingml/2006/main" xmlns:w14="http://schemas.microsoft.com/office/word/2010/wordml" xmlns:w15="http://schemas.microsoft.com/office/word/2012/wordml" xmlns:w16cex="http://schemas.microsoft.com/office/word/2018/wordml/cex" xmlns:w16cid="http://schemas.microsoft.com/office/word/2016/wordml/cid" xmlns:w16="http://schemas.microsoft.com/office/word/2018/wordml" xmlns:w16sdtdh="http://schemas.microsoft.com/office/word/2020/wordml/sdtdatahash" xmlns:w16se="http://schemas.microsoft.com/office/word/2015/wordml/symex" xmlns:wpg="http://schemas.microsoft.com/office/word/2010/wordprocessingGroup" xmlns:wpi="http://schemas.microsoft.com/office/word/2010/wordprocessingInk" xmlns:wne="http://schemas.microsoft.com/office/word/2006/wordml" xmlns:wps="http://schemas.microsoft.com/office/word/2010/wordprocessingShape" mc:Ignorable="w14 w15 w16se w16cid w16 w16cex w16sdtdh wp14">
+<w:footnotes xmlns:wpc="http://schemas.microsoft.com/office/word/2010/wordprocessingCanvas" xmlns:cx="http://schemas.microsoft.com/office/drawing/2014/chartex" xmlns:cx1="http://schemas.microsoft.com/office/drawing/2015/9/8/chartex" xmlns:cx2="http://schemas.microsoft.com/office/drawing/2015/10/21/chartex" xmlns:cx3="http://schemas.microsoft.com/office/drawing/2016/5/9/chartex" xmlns:cx4="http://schemas.microsoft.com/office/drawing/2016/5/10/chartex" xmlns:cx5="http://schemas.microsoft.com/office/drawing/2016/5/11/chartex" xmlns:cx6="http://schemas.microsoft.com/office/drawing/2016/5/12/chartex" xmlns:cx7="http://schemas.microsoft.com/office/drawing/2016/5/13/chartex" xmlns:cx8="http://schemas.microsoft.com/office/drawing/2016/5/14/chartex" xmlns:mc="http://schemas.openxmlformats.org/markup-compatibility/2006" xmlns:aink="http://schemas.microsoft.com/office/drawing/2016/ink" xmlns:am3d="http://schemas.microsoft.com/office/drawing/2017/model3d" xmlns:o="urn:schemas-microsoft-com:office:office" xmlns:oel="http://schemas.microsoft.com/office/2019/extlst" xmlns:r="http://schemas.openxmlformats.org/officeDocument/2006/relationships" xmlns:m="http://schemas.openxmlformats.org/officeDocument/2006/math" xmlns:v="urn:schemas-microsoft-com:vml" xmlns:wp14="http://schemas.microsoft.com/office/word/2010/wordprocessingDrawing" xmlns:wp="http://schemas.openxmlformats.org/drawingml/2006/wordprocessingDrawing" xmlns:w10="urn:schemas-microsoft-com:office:word" xmlns:w="http://schemas.openxmlformats.org/wordprocessingml/2006/main" xmlns:w14="http://schemas.microsoft.com/office/word/2010/wordml" xmlns:w15="http://schemas.microsoft.com/office/word/2012/wordml" xmlns:w16cex="http://schemas.microsoft.com/office/word/2018/wordml/cex" xmlns:w16cid="http://schemas.microsoft.com/office/word/2016/wordml/cid" xmlns:w16="http://schemas.microsoft.com/office/word/2018/wordml" xmlns:w16du="http://schemas.microsoft.com/office/word/2023/wordml/word16du" xmlns:w16sdtdh="http://schemas.microsoft.com/office/word/2020/wordml/sdtdatahash" xmlns:w16sdtfl="http://schemas.microsoft.com/office/word/2024/wordml/sdtformatlock" xmlns:w16se="http://schemas.microsoft.com/office/word/2015/wordml/symex" xmlns:wpg="http://schemas.microsoft.com/office/word/2010/wordprocessingGroup" xmlns:wpi="http://schemas.microsoft.com/office/word/2010/wordprocessingInk" xmlns:wne="http://schemas.microsoft.com/office/word/2006/wordml" xmlns:wps="http://schemas.microsoft.com/office/word/2010/wordprocessingShape" mc:Ignorable="w14 w15 w16se w16cid w16 w16cex w16sdtdh w16sdtfl w16du wp14">
   <w:footnote w:type="separator" w:id="-1">
     <w:p>
       <w:pPr>
@@ -3177,8 +2273,234 @@
 </file>
 
 <file path=word/numbering.xml><?xml version="1.0" encoding="utf-8"?>
-<w:numbering xmlns:wpc="http://schemas.microsoft.com/office/word/2010/wordprocessingCanvas" xmlns:cx="http://schemas.microsoft.com/office/drawing/2014/chartex" xmlns:cx1="http://schemas.microsoft.com/office/drawing/2015/9/8/chartex" xmlns:cx2="http://schemas.microsoft.com/office/drawing/2015/10/21/chartex" xmlns:cx3="http://schemas.microsoft.com/office/drawing/2016/5/9/chartex" xmlns:cx4="http://schemas.microsoft.com/office/drawing/2016/5/10/chartex" xmlns:cx5="http://schemas.microsoft.com/office/drawing/2016/5/11/chartex" xmlns:cx6="http://schemas.microsoft.com/office/drawing/2016/5/12/chartex" xmlns:cx7="http://schemas.microsoft.com/office/drawing/2016/5/13/chartex" xmlns:cx8="http://schemas.microsoft.com/office/drawing/2016/5/14/chartex" xmlns:mc="http://schemas.openxmlformats.org/markup-compatibility/2006" xmlns:aink="http://schemas.microsoft.com/office/drawing/2016/ink" xmlns:am3d="http://schemas.microsoft.com/office/drawing/2017/model3d" xmlns:o="urn:schemas-microsoft-com:office:office" xmlns:r="http://schemas.openxmlformats.org/officeDocument/2006/relationships" xmlns:m="http://schemas.openxmlformats.org/officeDocument/2006/math" xmlns:v="urn:schemas-microsoft-com:vml" xmlns:wp14="http://schemas.microsoft.com/office/word/2010/wordprocessingDrawing" xmlns:wp="http://schemas.openxmlformats.org/drawingml/2006/wordprocessingDrawing" xmlns:w10="urn:schemas-microsoft-com:office:word" xmlns:w="http://schemas.openxmlformats.org/wordprocessingml/2006/main" xmlns:w14="http://schemas.microsoft.com/office/word/2010/wordml" xmlns:w15="http://schemas.microsoft.com/office/word/2012/wordml" xmlns:w16cex="http://schemas.microsoft.com/office/word/2018/wordml/cex" xmlns:w16cid="http://schemas.microsoft.com/office/word/2016/wordml/cid" xmlns:w16="http://schemas.microsoft.com/office/word/2018/wordml" xmlns:w16sdtdh="http://schemas.microsoft.com/office/word/2020/wordml/sdtdatahash" xmlns:w16se="http://schemas.microsoft.com/office/word/2015/wordml/symex" xmlns:wpg="http://schemas.microsoft.com/office/word/2010/wordprocessingGroup" xmlns:wpi="http://schemas.microsoft.com/office/word/2010/wordprocessingInk" xmlns:wne="http://schemas.microsoft.com/office/word/2006/wordml" xmlns:wps="http://schemas.microsoft.com/office/word/2010/wordprocessingShape" mc:Ignorable="w14 w15 w16se w16cid w16 w16cex w16sdtdh wp14">
+<w:numbering xmlns:wpc="http://schemas.microsoft.com/office/word/2010/wordprocessingCanvas" xmlns:cx="http://schemas.microsoft.com/office/drawing/2014/chartex" xmlns:cx1="http://schemas.microsoft.com/office/drawing/2015/9/8/chartex" xmlns:cx2="http://schemas.microsoft.com/office/drawing/2015/10/21/chartex" xmlns:cx3="http://schemas.microsoft.com/office/drawing/2016/5/9/chartex" xmlns:cx4="http://schemas.microsoft.com/office/drawing/2016/5/10/chartex" xmlns:cx5="http://schemas.microsoft.com/office/drawing/2016/5/11/chartex" xmlns:cx6="http://schemas.microsoft.com/office/drawing/2016/5/12/chartex" xmlns:cx7="http://schemas.microsoft.com/office/drawing/2016/5/13/chartex" xmlns:cx8="http://schemas.microsoft.com/office/drawing/2016/5/14/chartex" xmlns:mc="http://schemas.openxmlformats.org/markup-compatibility/2006" xmlns:aink="http://schemas.microsoft.com/office/drawing/2016/ink" xmlns:am3d="http://schemas.microsoft.com/office/drawing/2017/model3d" xmlns:o="urn:schemas-microsoft-com:office:office" xmlns:oel="http://schemas.microsoft.com/office/2019/extlst" xmlns:r="http://schemas.openxmlformats.org/officeDocument/2006/relationships" xmlns:m="http://schemas.openxmlformats.org/officeDocument/2006/math" xmlns:v="urn:schemas-microsoft-com:vml" xmlns:wp14="http://schemas.microsoft.com/office/word/2010/wordprocessingDrawing" xmlns:wp="http://schemas.openxmlformats.org/drawingml/2006/wordprocessingDrawing" xmlns:w10="urn:schemas-microsoft-com:office:word" xmlns:w="http://schemas.openxmlformats.org/wordprocessingml/2006/main" xmlns:w14="http://schemas.microsoft.com/office/word/2010/wordml" xmlns:w15="http://schemas.microsoft.com/office/word/2012/wordml" xmlns:w16cex="http://schemas.microsoft.com/office/word/2018/wordml/cex" xmlns:w16cid="http://schemas.microsoft.com/office/word/2016/wordml/cid" xmlns:w16="http://schemas.microsoft.com/office/word/2018/wordml" xmlns:w16du="http://schemas.microsoft.com/office/word/2023/wordml/word16du" xmlns:w16sdtdh="http://schemas.microsoft.com/office/word/2020/wordml/sdtdatahash" xmlns:w16sdtfl="http://schemas.microsoft.com/office/word/2024/wordml/sdtformatlock" xmlns:w16se="http://schemas.microsoft.com/office/word/2015/wordml/symex" xmlns:wpg="http://schemas.microsoft.com/office/word/2010/wordprocessingGroup" xmlns:wpi="http://schemas.microsoft.com/office/word/2010/wordprocessingInk" xmlns:wne="http://schemas.microsoft.com/office/word/2006/wordml" xmlns:wps="http://schemas.microsoft.com/office/word/2010/wordprocessingShape" mc:Ignorable="w14 w15 w16se w16cid w16 w16cex w16sdtdh w16sdtfl w16du wp14">
   <w:abstractNum w:abstractNumId="0" w15:restartNumberingAfterBreak="0">
+    <w:nsid w:val="066D40F3"/>
+    <w:multiLevelType w:val="hybridMultilevel"/>
+    <w:tmpl w:val="02802A76"/>
+    <w:lvl w:ilvl="0" w:tplc="04100003">
+      <w:start w:val="1"/>
+      <w:numFmt w:val="bullet"/>
+      <w:lvlText w:val="o"/>
+      <w:lvlJc w:val="left"/>
+      <w:pPr>
+        <w:ind w:left="1440" w:hanging="360"/>
+      </w:pPr>
+      <w:rPr>
+        <w:rFonts w:ascii="Courier New" w:hAnsi="Courier New" w:cs="Courier New" w:hint="default"/>
+      </w:rPr>
+    </w:lvl>
+    <w:lvl w:ilvl="1" w:tplc="FFFFFFFF">
+      <w:start w:val="1"/>
+      <w:numFmt w:val="bullet"/>
+      <w:lvlText w:val="o"/>
+      <w:lvlJc w:val="left"/>
+      <w:pPr>
+        <w:ind w:left="2160" w:hanging="360"/>
+      </w:pPr>
+      <w:rPr>
+        <w:rFonts w:ascii="Courier New" w:hAnsi="Courier New" w:cs="Courier New" w:hint="default"/>
+      </w:rPr>
+    </w:lvl>
+    <w:lvl w:ilvl="2" w:tplc="FFFFFFFF" w:tentative="1">
+      <w:start w:val="1"/>
+      <w:numFmt w:val="bullet"/>
+      <w:lvlText w:val=""/>
+      <w:lvlJc w:val="left"/>
+      <w:pPr>
+        <w:ind w:left="2880" w:hanging="360"/>
+      </w:pPr>
+      <w:rPr>
+        <w:rFonts w:ascii="Wingdings" w:hAnsi="Wingdings" w:hint="default"/>
+      </w:rPr>
+    </w:lvl>
+    <w:lvl w:ilvl="3" w:tplc="FFFFFFFF" w:tentative="1">
+      <w:start w:val="1"/>
+      <w:numFmt w:val="bullet"/>
+      <w:lvlText w:val=""/>
+      <w:lvlJc w:val="left"/>
+      <w:pPr>
+        <w:ind w:left="3600" w:hanging="360"/>
+      </w:pPr>
+      <w:rPr>
+        <w:rFonts w:ascii="Symbol" w:hAnsi="Symbol" w:hint="default"/>
+      </w:rPr>
+    </w:lvl>
+    <w:lvl w:ilvl="4" w:tplc="FFFFFFFF" w:tentative="1">
+      <w:start w:val="1"/>
+      <w:numFmt w:val="bullet"/>
+      <w:lvlText w:val="o"/>
+      <w:lvlJc w:val="left"/>
+      <w:pPr>
+        <w:ind w:left="4320" w:hanging="360"/>
+      </w:pPr>
+      <w:rPr>
+        <w:rFonts w:ascii="Courier New" w:hAnsi="Courier New" w:cs="Courier New" w:hint="default"/>
+      </w:rPr>
+    </w:lvl>
+    <w:lvl w:ilvl="5" w:tplc="FFFFFFFF" w:tentative="1">
+      <w:start w:val="1"/>
+      <w:numFmt w:val="bullet"/>
+      <w:lvlText w:val=""/>
+      <w:lvlJc w:val="left"/>
+      <w:pPr>
+        <w:ind w:left="5040" w:hanging="360"/>
+      </w:pPr>
+      <w:rPr>
+        <w:rFonts w:ascii="Wingdings" w:hAnsi="Wingdings" w:hint="default"/>
+      </w:rPr>
+    </w:lvl>
+    <w:lvl w:ilvl="6" w:tplc="FFFFFFFF" w:tentative="1">
+      <w:start w:val="1"/>
+      <w:numFmt w:val="bullet"/>
+      <w:lvlText w:val=""/>
+      <w:lvlJc w:val="left"/>
+      <w:pPr>
+        <w:ind w:left="5760" w:hanging="360"/>
+      </w:pPr>
+      <w:rPr>
+        <w:rFonts w:ascii="Symbol" w:hAnsi="Symbol" w:hint="default"/>
+      </w:rPr>
+    </w:lvl>
+    <w:lvl w:ilvl="7" w:tplc="FFFFFFFF" w:tentative="1">
+      <w:start w:val="1"/>
+      <w:numFmt w:val="bullet"/>
+      <w:lvlText w:val="o"/>
+      <w:lvlJc w:val="left"/>
+      <w:pPr>
+        <w:ind w:left="6480" w:hanging="360"/>
+      </w:pPr>
+      <w:rPr>
+        <w:rFonts w:ascii="Courier New" w:hAnsi="Courier New" w:cs="Courier New" w:hint="default"/>
+      </w:rPr>
+    </w:lvl>
+    <w:lvl w:ilvl="8" w:tplc="FFFFFFFF" w:tentative="1">
+      <w:start w:val="1"/>
+      <w:numFmt w:val="bullet"/>
+      <w:lvlText w:val=""/>
+      <w:lvlJc w:val="left"/>
+      <w:pPr>
+        <w:ind w:left="7200" w:hanging="360"/>
+      </w:pPr>
+      <w:rPr>
+        <w:rFonts w:ascii="Wingdings" w:hAnsi="Wingdings" w:hint="default"/>
+      </w:rPr>
+    </w:lvl>
+  </w:abstractNum>
+  <w:abstractNum w:abstractNumId="1" w15:restartNumberingAfterBreak="0">
+    <w:nsid w:val="09D43578"/>
+    <w:multiLevelType w:val="hybridMultilevel"/>
+    <w:tmpl w:val="8F80AAB2"/>
+    <w:lvl w:ilvl="0" w:tplc="04100003">
+      <w:start w:val="1"/>
+      <w:numFmt w:val="bullet"/>
+      <w:lvlText w:val="o"/>
+      <w:lvlJc w:val="left"/>
+      <w:pPr>
+        <w:ind w:left="1440" w:hanging="360"/>
+      </w:pPr>
+      <w:rPr>
+        <w:rFonts w:ascii="Courier New" w:hAnsi="Courier New" w:cs="Courier New" w:hint="default"/>
+      </w:rPr>
+    </w:lvl>
+    <w:lvl w:ilvl="1" w:tplc="FFFFFFFF" w:tentative="1">
+      <w:start w:val="1"/>
+      <w:numFmt w:val="bullet"/>
+      <w:lvlText w:val="o"/>
+      <w:lvlJc w:val="left"/>
+      <w:pPr>
+        <w:ind w:left="2160" w:hanging="360"/>
+      </w:pPr>
+      <w:rPr>
+        <w:rFonts w:ascii="Courier New" w:hAnsi="Courier New" w:cs="Courier New" w:hint="default"/>
+      </w:rPr>
+    </w:lvl>
+    <w:lvl w:ilvl="2" w:tplc="FFFFFFFF" w:tentative="1">
+      <w:start w:val="1"/>
+      <w:numFmt w:val="bullet"/>
+      <w:lvlText w:val=""/>
+      <w:lvlJc w:val="left"/>
+      <w:pPr>
+        <w:ind w:left="2880" w:hanging="360"/>
+      </w:pPr>
+      <w:rPr>
+        <w:rFonts w:ascii="Wingdings" w:hAnsi="Wingdings" w:hint="default"/>
+      </w:rPr>
+    </w:lvl>
+    <w:lvl w:ilvl="3" w:tplc="FFFFFFFF" w:tentative="1">
+      <w:start w:val="1"/>
+      <w:numFmt w:val="bullet"/>
+      <w:lvlText w:val=""/>
+      <w:lvlJc w:val="left"/>
+      <w:pPr>
+        <w:ind w:left="3600" w:hanging="360"/>
+      </w:pPr>
+      <w:rPr>
+        <w:rFonts w:ascii="Symbol" w:hAnsi="Symbol" w:hint="default"/>
+      </w:rPr>
+    </w:lvl>
+    <w:lvl w:ilvl="4" w:tplc="FFFFFFFF" w:tentative="1">
+      <w:start w:val="1"/>
+      <w:numFmt w:val="bullet"/>
+      <w:lvlText w:val="o"/>
+      <w:lvlJc w:val="left"/>
+      <w:pPr>
+        <w:ind w:left="4320" w:hanging="360"/>
+      </w:pPr>
+      <w:rPr>
+        <w:rFonts w:ascii="Courier New" w:hAnsi="Courier New" w:cs="Courier New" w:hint="default"/>
+      </w:rPr>
+    </w:lvl>
+    <w:lvl w:ilvl="5" w:tplc="FFFFFFFF" w:tentative="1">
+      <w:start w:val="1"/>
+      <w:numFmt w:val="bullet"/>
+      <w:lvlText w:val=""/>
+      <w:lvlJc w:val="left"/>
+      <w:pPr>
+        <w:ind w:left="5040" w:hanging="360"/>
+      </w:pPr>
+      <w:rPr>
+        <w:rFonts w:ascii="Wingdings" w:hAnsi="Wingdings" w:hint="default"/>
+      </w:rPr>
+    </w:lvl>
+    <w:lvl w:ilvl="6" w:tplc="FFFFFFFF" w:tentative="1">
+      <w:start w:val="1"/>
+      <w:numFmt w:val="bullet"/>
+      <w:lvlText w:val=""/>
+      <w:lvlJc w:val="left"/>
+      <w:pPr>
+        <w:ind w:left="5760" w:hanging="360"/>
+      </w:pPr>
+      <w:rPr>
+        <w:rFonts w:ascii="Symbol" w:hAnsi="Symbol" w:hint="default"/>
+      </w:rPr>
+    </w:lvl>
+    <w:lvl w:ilvl="7" w:tplc="FFFFFFFF" w:tentative="1">
+      <w:start w:val="1"/>
+      <w:numFmt w:val="bullet"/>
+      <w:lvlText w:val="o"/>
+      <w:lvlJc w:val="left"/>
+      <w:pPr>
+        <w:ind w:left="6480" w:hanging="360"/>
+      </w:pPr>
+      <w:rPr>
+        <w:rFonts w:ascii="Courier New" w:hAnsi="Courier New" w:cs="Courier New" w:hint="default"/>
+      </w:rPr>
+    </w:lvl>
+    <w:lvl w:ilvl="8" w:tplc="FFFFFFFF" w:tentative="1">
+      <w:start w:val="1"/>
+      <w:numFmt w:val="bullet"/>
+      <w:lvlText w:val=""/>
+      <w:lvlJc w:val="left"/>
+      <w:pPr>
+        <w:ind w:left="7200" w:hanging="360"/>
+      </w:pPr>
+      <w:rPr>
+        <w:rFonts w:ascii="Wingdings" w:hAnsi="Wingdings" w:hint="default"/>
+      </w:rPr>
+    </w:lvl>
+  </w:abstractNum>
+  <w:abstractNum w:abstractNumId="2" w15:restartNumberingAfterBreak="0">
     <w:nsid w:val="1EF314E0"/>
     <w:multiLevelType w:val="hybridMultilevel"/>
     <w:tmpl w:val="FEA6CFF6"/>
@@ -3291,7 +2613,7 @@
       </w:rPr>
     </w:lvl>
   </w:abstractNum>
-  <w:abstractNum w:abstractNumId="1" w15:restartNumberingAfterBreak="0">
+  <w:abstractNum w:abstractNumId="3" w15:restartNumberingAfterBreak="0">
     <w:nsid w:val="2B2F541F"/>
     <w:multiLevelType w:val="hybridMultilevel"/>
     <w:tmpl w:val="91C850AC"/>
@@ -3403,7 +2725,7 @@
       </w:rPr>
     </w:lvl>
   </w:abstractNum>
-  <w:abstractNum w:abstractNumId="2" w15:restartNumberingAfterBreak="0">
+  <w:abstractNum w:abstractNumId="4" w15:restartNumberingAfterBreak="0">
     <w:nsid w:val="32EF4279"/>
     <w:multiLevelType w:val="hybridMultilevel"/>
     <w:tmpl w:val="4884591E"/>
@@ -3516,7 +2838,7 @@
       </w:rPr>
     </w:lvl>
   </w:abstractNum>
-  <w:abstractNum w:abstractNumId="3" w15:restartNumberingAfterBreak="0">
+  <w:abstractNum w:abstractNumId="5" w15:restartNumberingAfterBreak="0">
     <w:nsid w:val="3E724B7B"/>
     <w:multiLevelType w:val="hybridMultilevel"/>
     <w:tmpl w:val="051C838C"/>
@@ -3628,7 +2950,119 @@
       </w:rPr>
     </w:lvl>
   </w:abstractNum>
-  <w:abstractNum w:abstractNumId="4" w15:restartNumberingAfterBreak="0">
+  <w:abstractNum w:abstractNumId="6" w15:restartNumberingAfterBreak="0">
+    <w:nsid w:val="4CD97385"/>
+    <w:multiLevelType w:val="hybridMultilevel"/>
+    <w:tmpl w:val="1C4A8ACA"/>
+    <w:lvl w:ilvl="0" w:tplc="2C52D5BE">
+      <w:numFmt w:val="bullet"/>
+      <w:lvlText w:val="-"/>
+      <w:lvlJc w:val="left"/>
+      <w:pPr>
+        <w:ind w:left="720" w:hanging="360"/>
+      </w:pPr>
+      <w:rPr>
+        <w:rFonts w:ascii="Calibri" w:eastAsiaTheme="minorHAnsi" w:hAnsi="Calibri" w:cs="Calibri" w:hint="default"/>
+      </w:rPr>
+    </w:lvl>
+    <w:lvl w:ilvl="1" w:tplc="04100003" w:tentative="1">
+      <w:start w:val="1"/>
+      <w:numFmt w:val="bullet"/>
+      <w:lvlText w:val="o"/>
+      <w:lvlJc w:val="left"/>
+      <w:pPr>
+        <w:ind w:left="1440" w:hanging="360"/>
+      </w:pPr>
+      <w:rPr>
+        <w:rFonts w:ascii="Courier New" w:hAnsi="Courier New" w:cs="Courier New" w:hint="default"/>
+      </w:rPr>
+    </w:lvl>
+    <w:lvl w:ilvl="2" w:tplc="04100005" w:tentative="1">
+      <w:start w:val="1"/>
+      <w:numFmt w:val="bullet"/>
+      <w:lvlText w:val=""/>
+      <w:lvlJc w:val="left"/>
+      <w:pPr>
+        <w:ind w:left="2160" w:hanging="360"/>
+      </w:pPr>
+      <w:rPr>
+        <w:rFonts w:ascii="Wingdings" w:hAnsi="Wingdings" w:hint="default"/>
+      </w:rPr>
+    </w:lvl>
+    <w:lvl w:ilvl="3" w:tplc="04100001" w:tentative="1">
+      <w:start w:val="1"/>
+      <w:numFmt w:val="bullet"/>
+      <w:lvlText w:val=""/>
+      <w:lvlJc w:val="left"/>
+      <w:pPr>
+        <w:ind w:left="2880" w:hanging="360"/>
+      </w:pPr>
+      <w:rPr>
+        <w:rFonts w:ascii="Symbol" w:hAnsi="Symbol" w:hint="default"/>
+      </w:rPr>
+    </w:lvl>
+    <w:lvl w:ilvl="4" w:tplc="04100003" w:tentative="1">
+      <w:start w:val="1"/>
+      <w:numFmt w:val="bullet"/>
+      <w:lvlText w:val="o"/>
+      <w:lvlJc w:val="left"/>
+      <w:pPr>
+        <w:ind w:left="3600" w:hanging="360"/>
+      </w:pPr>
+      <w:rPr>
+        <w:rFonts w:ascii="Courier New" w:hAnsi="Courier New" w:cs="Courier New" w:hint="default"/>
+      </w:rPr>
+    </w:lvl>
+    <w:lvl w:ilvl="5" w:tplc="04100005" w:tentative="1">
+      <w:start w:val="1"/>
+      <w:numFmt w:val="bullet"/>
+      <w:lvlText w:val=""/>
+      <w:lvlJc w:val="left"/>
+      <w:pPr>
+        <w:ind w:left="4320" w:hanging="360"/>
+      </w:pPr>
+      <w:rPr>
+        <w:rFonts w:ascii="Wingdings" w:hAnsi="Wingdings" w:hint="default"/>
+      </w:rPr>
+    </w:lvl>
+    <w:lvl w:ilvl="6" w:tplc="04100001" w:tentative="1">
+      <w:start w:val="1"/>
+      <w:numFmt w:val="bullet"/>
+      <w:lvlText w:val=""/>
+      <w:lvlJc w:val="left"/>
+      <w:pPr>
+        <w:ind w:left="5040" w:hanging="360"/>
+      </w:pPr>
+      <w:rPr>
+        <w:rFonts w:ascii="Symbol" w:hAnsi="Symbol" w:hint="default"/>
+      </w:rPr>
+    </w:lvl>
+    <w:lvl w:ilvl="7" w:tplc="04100003" w:tentative="1">
+      <w:start w:val="1"/>
+      <w:numFmt w:val="bullet"/>
+      <w:lvlText w:val="o"/>
+      <w:lvlJc w:val="left"/>
+      <w:pPr>
+        <w:ind w:left="5760" w:hanging="360"/>
+      </w:pPr>
+      <w:rPr>
+        <w:rFonts w:ascii="Courier New" w:hAnsi="Courier New" w:cs="Courier New" w:hint="default"/>
+      </w:rPr>
+    </w:lvl>
+    <w:lvl w:ilvl="8" w:tplc="04100005" w:tentative="1">
+      <w:start w:val="1"/>
+      <w:numFmt w:val="bullet"/>
+      <w:lvlText w:val=""/>
+      <w:lvlJc w:val="left"/>
+      <w:pPr>
+        <w:ind w:left="6480" w:hanging="360"/>
+      </w:pPr>
+      <w:rPr>
+        <w:rFonts w:ascii="Wingdings" w:hAnsi="Wingdings" w:hint="default"/>
+      </w:rPr>
+    </w:lvl>
+  </w:abstractNum>
+  <w:abstractNum w:abstractNumId="7" w15:restartNumberingAfterBreak="0">
     <w:nsid w:val="540A5C9D"/>
     <w:multiLevelType w:val="hybridMultilevel"/>
     <w:tmpl w:val="79F65ACC"/>
@@ -3741,7 +3175,7 @@
       </w:rPr>
     </w:lvl>
   </w:abstractNum>
-  <w:abstractNum w:abstractNumId="5" w15:restartNumberingAfterBreak="0">
+  <w:abstractNum w:abstractNumId="8" w15:restartNumberingAfterBreak="0">
     <w:nsid w:val="55FF6554"/>
     <w:multiLevelType w:val="hybridMultilevel"/>
     <w:tmpl w:val="25045F70"/>
@@ -3854,7 +3288,7 @@
       </w:rPr>
     </w:lvl>
   </w:abstractNum>
-  <w:abstractNum w:abstractNumId="6" w15:restartNumberingAfterBreak="0">
+  <w:abstractNum w:abstractNumId="9" w15:restartNumberingAfterBreak="0">
     <w:nsid w:val="65262672"/>
     <w:multiLevelType w:val="hybridMultilevel"/>
     <w:tmpl w:val="51F48AA4"/>
@@ -3967,7 +3401,7 @@
       </w:rPr>
     </w:lvl>
   </w:abstractNum>
-  <w:abstractNum w:abstractNumId="7" w15:restartNumberingAfterBreak="0">
+  <w:abstractNum w:abstractNumId="10" w15:restartNumberingAfterBreak="0">
     <w:nsid w:val="65454370"/>
     <w:multiLevelType w:val="hybridMultilevel"/>
     <w:tmpl w:val="6D12AAF4"/>
@@ -4080,7 +3514,7 @@
       </w:rPr>
     </w:lvl>
   </w:abstractNum>
-  <w:abstractNum w:abstractNumId="8" w15:restartNumberingAfterBreak="0">
+  <w:abstractNum w:abstractNumId="11" w15:restartNumberingAfterBreak="0">
     <w:nsid w:val="6F8F11D0"/>
     <w:multiLevelType w:val="hybridMultilevel"/>
     <w:tmpl w:val="0A8283E8"/>
@@ -4193,38 +3627,47 @@
       </w:rPr>
     </w:lvl>
   </w:abstractNum>
-  <w:num w:numId="1">
+  <w:num w:numId="1" w16cid:durableId="1305352140">
+    <w:abstractNumId w:val="4"/>
+  </w:num>
+  <w:num w:numId="2" w16cid:durableId="1857160000">
+    <w:abstractNumId w:val="5"/>
+  </w:num>
+  <w:num w:numId="3" w16cid:durableId="1153640708">
+    <w:abstractNumId w:val="8"/>
+  </w:num>
+  <w:num w:numId="4" w16cid:durableId="826555735">
+    <w:abstractNumId w:val="11"/>
+  </w:num>
+  <w:num w:numId="5" w16cid:durableId="610625027">
     <w:abstractNumId w:val="2"/>
   </w:num>
-  <w:num w:numId="2">
+  <w:num w:numId="6" w16cid:durableId="771509303">
+    <w:abstractNumId w:val="7"/>
+  </w:num>
+  <w:num w:numId="7" w16cid:durableId="1480271000">
+    <w:abstractNumId w:val="9"/>
+  </w:num>
+  <w:num w:numId="8" w16cid:durableId="1895383313">
     <w:abstractNumId w:val="3"/>
   </w:num>
-  <w:num w:numId="3">
-    <w:abstractNumId w:val="5"/>
+  <w:num w:numId="9" w16cid:durableId="2087216925">
+    <w:abstractNumId w:val="10"/>
   </w:num>
-  <w:num w:numId="4">
-    <w:abstractNumId w:val="8"/>
-  </w:num>
-  <w:num w:numId="5">
+  <w:num w:numId="10" w16cid:durableId="1047073843">
     <w:abstractNumId w:val="0"/>
   </w:num>
-  <w:num w:numId="6">
-    <w:abstractNumId w:val="4"/>
-  </w:num>
-  <w:num w:numId="7">
-    <w:abstractNumId w:val="6"/>
-  </w:num>
-  <w:num w:numId="8">
+  <w:num w:numId="11" w16cid:durableId="794173643">
     <w:abstractNumId w:val="1"/>
   </w:num>
-  <w:num w:numId="9">
-    <w:abstractNumId w:val="7"/>
+  <w:num w:numId="12" w16cid:durableId="934635951">
+    <w:abstractNumId w:val="6"/>
   </w:num>
 </w:numbering>
 </file>
 
 <file path=word/styles.xml><?xml version="1.0" encoding="utf-8"?>
-<w:styles xmlns:mc="http://schemas.openxmlformats.org/markup-compatibility/2006" xmlns:r="http://schemas.openxmlformats.org/officeDocument/2006/relationships" xmlns:w="http://schemas.openxmlformats.org/wordprocessingml/2006/main" xmlns:w14="http://schemas.microsoft.com/office/word/2010/wordml" xmlns:w15="http://schemas.microsoft.com/office/word/2012/wordml" xmlns:w16cex="http://schemas.microsoft.com/office/word/2018/wordml/cex" xmlns:w16cid="http://schemas.microsoft.com/office/word/2016/wordml/cid" xmlns:w16="http://schemas.microsoft.com/office/word/2018/wordml" xmlns:w16sdtdh="http://schemas.microsoft.com/office/word/2020/wordml/sdtdatahash" xmlns:w16se="http://schemas.microsoft.com/office/word/2015/wordml/symex" mc:Ignorable="w14 w15 w16se w16cid w16 w16cex w16sdtdh">
+<w:styles xmlns:mc="http://schemas.openxmlformats.org/markup-compatibility/2006" xmlns:r="http://schemas.openxmlformats.org/officeDocument/2006/relationships" xmlns:w="http://schemas.openxmlformats.org/wordprocessingml/2006/main" xmlns:w14="http://schemas.microsoft.com/office/word/2010/wordml" xmlns:w15="http://schemas.microsoft.com/office/word/2012/wordml" xmlns:w16cex="http://schemas.microsoft.com/office/word/2018/wordml/cex" xmlns:w16cid="http://schemas.microsoft.com/office/word/2016/wordml/cid" xmlns:w16="http://schemas.microsoft.com/office/word/2018/wordml" xmlns:w16du="http://schemas.microsoft.com/office/word/2023/wordml/word16du" xmlns:w16sdtdh="http://schemas.microsoft.com/office/word/2020/wordml/sdtdatahash" xmlns:w16sdtfl="http://schemas.microsoft.com/office/word/2024/wordml/sdtformatlock" xmlns:w16se="http://schemas.microsoft.com/office/word/2015/wordml/symex" mc:Ignorable="w14 w15 w16se w16cid w16 w16cex w16sdtdh w16sdtfl w16du">
   <w:docDefaults>
     <w:rPrDefault>
       <w:rPr>
@@ -4718,7 +4161,9 @@
   </w:style>
   <w:style w:type="paragraph" w:styleId="ListParagraph">
     <w:name w:val="List Paragraph"/>
+    <w:aliases w:val="Paragrafo elenco 2,Bullet List,FooterText,numbered,Paragraphe de liste1,Bulletr List Paragraph,列出段落,列出段落1,List Paragraph21,Listeafsnit1,Parágrafo da Lista1,Párrafo de lista1,リスト段落1,List Paragraph11,Foot,List Paragraph2,Bullet edison,lp1"/>
     <w:basedOn w:val="Normal"/>
+    <w:link w:val="ListParagraphChar"/>
     <w:uiPriority w:val="34"/>
     <w:qFormat/>
     <w:rsid w:val="001E5B30"/>
@@ -4765,7 +4210,6 @@
     <w:name w:val="Heading 1 Char"/>
     <w:basedOn w:val="DefaultParagraphFont"/>
     <w:link w:val="Heading1"/>
-    <w:uiPriority w:val="9"/>
     <w:rsid w:val="001578D1"/>
     <w:rPr>
       <w:rFonts w:eastAsiaTheme="majorEastAsia" w:cstheme="majorBidi"/>
@@ -4941,6 +4385,20 @@
       <w:szCs w:val="24"/>
       <w:lang w:val="it-IT" w:eastAsia="it-IT"/>
     </w:rPr>
+  </w:style>
+  <w:style w:type="character" w:customStyle="1" w:styleId="ListParagraphChar">
+    <w:name w:val="List Paragraph Char"/>
+    <w:aliases w:val="Paragrafo elenco 2 Char,Bullet List Char,FooterText Char,numbered Char,Paragraphe de liste1 Char,Bulletr List Paragraph Char,列出段落 Char,列出段落1 Char,List Paragraph21 Char,Listeafsnit1 Char,Parágrafo da Lista1 Char,Párrafo de lista1 Char"/>
+    <w:link w:val="ListParagraph"/>
+    <w:uiPriority w:val="34"/>
+    <w:qFormat/>
+    <w:locked/>
+    <w:rsid w:val="00A07AEF"/>
+  </w:style>
+  <w:style w:type="character" w:customStyle="1" w:styleId="ui-provider">
+    <w:name w:val="ui-provider"/>
+    <w:basedOn w:val="DefaultParagraphFont"/>
+    <w:rsid w:val="00A07AEF"/>
   </w:style>
 </w:styles>
 </file>
@@ -5207,19 +4665,10 @@
 </file>
 
 <file path=customXml/item1.xml><?xml version="1.0" encoding="utf-8"?>
-<p:properties xmlns:p="http://schemas.microsoft.com/office/2006/metadata/properties" xmlns:xsi="http://www.w3.org/2001/XMLSchema-instance" xmlns:pc="http://schemas.microsoft.com/office/infopath/2007/PartnerControls">
-  <documentManagement>
-    <lcf76f155ced4ddcb4097134ff3c332f xmlns="3d04b37e-0497-498c-96f6-8855740e5edb">
-      <Terms xmlns="http://schemas.microsoft.com/office/infopath/2007/PartnerControls"/>
-    </lcf76f155ced4ddcb4097134ff3c332f>
-  </documentManagement>
-</p:properties>
-</file>
-
-<file path=customXml/item2.xml><?xml version="1.0" encoding="utf-8"?>
-<ct:contentTypeSchema xmlns:ct="http://schemas.microsoft.com/office/2006/metadata/contentType" xmlns:ma="http://schemas.microsoft.com/office/2006/metadata/properties/metaAttributes" ct:_="" ma:_="" ma:contentTypeName="Document" ma:contentTypeID="0x01010099D50BAF6148C0469FC2106F96A8440B" ma:contentTypeVersion="9" ma:contentTypeDescription="Create a new document." ma:contentTypeScope="" ma:versionID="7768c764893153760d939b2a04face0b">
-  <xsd:schema xmlns:xsd="http://www.w3.org/2001/XMLSchema" xmlns:xs="http://www.w3.org/2001/XMLSchema" xmlns:p="http://schemas.microsoft.com/office/2006/metadata/properties" xmlns:ns2="3d04b37e-0497-498c-96f6-8855740e5edb" targetNamespace="http://schemas.microsoft.com/office/2006/metadata/properties" ma:root="true" ma:fieldsID="7ef69b4f9d45f678c0f7c9c89f8623db" ns2:_="">
+<ct:contentTypeSchema xmlns:ct="http://schemas.microsoft.com/office/2006/metadata/contentType" xmlns:ma="http://schemas.microsoft.com/office/2006/metadata/properties/metaAttributes" ct:_="" ma:_="" ma:contentTypeName="Document" ma:contentTypeID="0x01010099D50BAF6148C0469FC2106F96A8440B" ma:contentTypeVersion="13" ma:contentTypeDescription="Create a new document." ma:contentTypeScope="" ma:versionID="c85905c84e7b9db62133e476f18f597d">
+  <xsd:schema xmlns:xsd="http://www.w3.org/2001/XMLSchema" xmlns:xs="http://www.w3.org/2001/XMLSchema" xmlns:p="http://schemas.microsoft.com/office/2006/metadata/properties" xmlns:ns2="3d04b37e-0497-498c-96f6-8855740e5edb" xmlns:ns3="14722739-9480-433a-8c7c-4ec5d8a77ba5" targetNamespace="http://schemas.microsoft.com/office/2006/metadata/properties" ma:root="true" ma:fieldsID="4f41c4fb8050516f2ffa6b06e98f6ad1" ns2:_="" ns3:_="">
     <xsd:import namespace="3d04b37e-0497-498c-96f6-8855740e5edb"/>
+    <xsd:import namespace="14722739-9480-433a-8c7c-4ec5d8a77ba5"/>
     <xsd:element name="properties">
       <xsd:complexType>
         <xsd:sequence>
@@ -5234,6 +4683,10 @@
                 <xsd:element ref="ns2:MediaServiceOCR" minOccurs="0"/>
                 <xsd:element ref="ns2:MediaServiceGenerationTime" minOccurs="0"/>
                 <xsd:element ref="ns2:MediaServiceEventHashCode" minOccurs="0"/>
+                <xsd:element ref="ns2:MediaServiceObjectDetectorVersions" minOccurs="0"/>
+                <xsd:element ref="ns2:MediaServiceSearchProperties" minOccurs="0"/>
+                <xsd:element ref="ns3:SharedWithUsers" minOccurs="0"/>
+                <xsd:element ref="ns3:SharedWithDetails" minOccurs="0"/>
               </xsd:all>
             </xsd:complexType>
           </xsd:element>
@@ -5286,6 +4739,46 @@
     <xsd:element name="MediaServiceEventHashCode" ma:index="16" nillable="true" ma:displayName="MediaServiceEventHashCode" ma:hidden="true" ma:internalName="MediaServiceEventHashCode" ma:readOnly="true">
       <xsd:simpleType>
         <xsd:restriction base="dms:Text"/>
+      </xsd:simpleType>
+    </xsd:element>
+    <xsd:element name="MediaServiceObjectDetectorVersions" ma:index="17" nillable="true" ma:displayName="MediaServiceObjectDetectorVersions" ma:hidden="true" ma:indexed="true" ma:internalName="MediaServiceObjectDetectorVersions" ma:readOnly="true">
+      <xsd:simpleType>
+        <xsd:restriction base="dms:Text"/>
+      </xsd:simpleType>
+    </xsd:element>
+    <xsd:element name="MediaServiceSearchProperties" ma:index="18" nillable="true" ma:displayName="MediaServiceSearchProperties" ma:hidden="true" ma:internalName="MediaServiceSearchProperties" ma:readOnly="true">
+      <xsd:simpleType>
+        <xsd:restriction base="dms:Note"/>
+      </xsd:simpleType>
+    </xsd:element>
+  </xsd:schema>
+  <xsd:schema xmlns:xsd="http://www.w3.org/2001/XMLSchema" xmlns:xs="http://www.w3.org/2001/XMLSchema" xmlns:dms="http://schemas.microsoft.com/office/2006/documentManagement/types" xmlns:pc="http://schemas.microsoft.com/office/infopath/2007/PartnerControls" targetNamespace="14722739-9480-433a-8c7c-4ec5d8a77ba5" elementFormDefault="qualified">
+    <xsd:import namespace="http://schemas.microsoft.com/office/2006/documentManagement/types"/>
+    <xsd:import namespace="http://schemas.microsoft.com/office/infopath/2007/PartnerControls"/>
+    <xsd:element name="SharedWithUsers" ma:index="19" nillable="true" ma:displayName="Shared With" ma:internalName="SharedWithUsers" ma:readOnly="true">
+      <xsd:complexType>
+        <xsd:complexContent>
+          <xsd:extension base="dms:UserMulti">
+            <xsd:sequence>
+              <xsd:element name="UserInfo" minOccurs="0" maxOccurs="unbounded">
+                <xsd:complexType>
+                  <xsd:sequence>
+                    <xsd:element name="DisplayName" type="xsd:string" minOccurs="0"/>
+                    <xsd:element name="AccountId" type="dms:UserId" minOccurs="0" nillable="true"/>
+                    <xsd:element name="AccountType" type="xsd:string" minOccurs="0"/>
+                  </xsd:sequence>
+                </xsd:complexType>
+              </xsd:element>
+            </xsd:sequence>
+          </xsd:extension>
+        </xsd:complexContent>
+      </xsd:complexType>
+    </xsd:element>
+    <xsd:element name="SharedWithDetails" ma:index="20" nillable="true" ma:displayName="Shared With Details" ma:internalName="SharedWithDetails" ma:readOnly="true">
+      <xsd:simpleType>
+        <xsd:restriction base="dms:Note">
+          <xsd:maxLength value="255"/>
+        </xsd:restriction>
       </xsd:simpleType>
     </xsd:element>
   </xsd:schema>
@@ -5388,6 +4881,16 @@
 </ct:contentTypeSchema>
 </file>
 
+<file path=customXml/item2.xml><?xml version="1.0" encoding="utf-8"?>
+<p:properties xmlns:p="http://schemas.microsoft.com/office/2006/metadata/properties" xmlns:xsi="http://www.w3.org/2001/XMLSchema-instance" xmlns:pc="http://schemas.microsoft.com/office/infopath/2007/PartnerControls">
+  <documentManagement>
+    <lcf76f155ced4ddcb4097134ff3c332f xmlns="3d04b37e-0497-498c-96f6-8855740e5edb">
+      <Terms xmlns="http://schemas.microsoft.com/office/infopath/2007/PartnerControls"/>
+    </lcf76f155ced4ddcb4097134ff3c332f>
+  </documentManagement>
+</p:properties>
+</file>
+
 <file path=customXml/item3.xml><?xml version="1.0" encoding="utf-8"?>
 <?mso-contentType ?>
 <FormTemplates xmlns="http://schemas.microsoft.com/sharepoint/v3/contenttype/forms">
@@ -5398,29 +4901,30 @@
 </file>
 
 <file path=customXml/itemProps1.xml><?xml version="1.0" encoding="utf-8"?>
-<ds:datastoreItem xmlns:ds="http://schemas.openxmlformats.org/officeDocument/2006/customXml" ds:itemID="{3544F84B-E3CA-4095-A188-4B86E30CA4F8}">
-  <ds:schemaRefs>
-    <ds:schemaRef ds:uri="http://schemas.microsoft.com/office/2006/metadata/properties"/>
-    <ds:schemaRef ds:uri="http://schemas.microsoft.com/office/infopath/2007/PartnerControls"/>
-    <ds:schemaRef ds:uri="3d04b37e-0497-498c-96f6-8855740e5edb"/>
-  </ds:schemaRefs>
-</ds:datastoreItem>
-</file>
-
-<file path=customXml/itemProps2.xml><?xml version="1.0" encoding="utf-8"?>
-<ds:datastoreItem xmlns:ds="http://schemas.openxmlformats.org/officeDocument/2006/customXml" ds:itemID="{3F7A4B4D-A9FE-4CB2-910B-810CFA3FEF8E}">
+<ds:datastoreItem xmlns:ds="http://schemas.openxmlformats.org/officeDocument/2006/customXml" ds:itemID="{A50FDDBD-4AAA-4A8B-8B5B-A3900151C42D}">
   <ds:schemaRefs>
     <ds:schemaRef ds:uri="http://schemas.microsoft.com/office/2006/metadata/contentType"/>
     <ds:schemaRef ds:uri="http://schemas.microsoft.com/office/2006/metadata/properties/metaAttributes"/>
     <ds:schemaRef ds:uri="http://www.w3.org/2001/XMLSchema"/>
     <ds:schemaRef ds:uri="http://schemas.microsoft.com/office/2006/metadata/properties"/>
     <ds:schemaRef ds:uri="3d04b37e-0497-498c-96f6-8855740e5edb"/>
+    <ds:schemaRef ds:uri="14722739-9480-433a-8c7c-4ec5d8a77ba5"/>
     <ds:schemaRef ds:uri="http://schemas.microsoft.com/office/2006/documentManagement/types"/>
     <ds:schemaRef ds:uri="http://schemas.microsoft.com/office/infopath/2007/PartnerControls"/>
     <ds:schemaRef ds:uri="http://schemas.openxmlformats.org/package/2006/metadata/core-properties"/>
     <ds:schemaRef ds:uri="http://purl.org/dc/elements/1.1/"/>
     <ds:schemaRef ds:uri="http://purl.org/dc/terms/"/>
     <ds:schemaRef ds:uri="http://schemas.microsoft.com/internal/obd"/>
+  </ds:schemaRefs>
+</ds:datastoreItem>
+</file>
+
+<file path=customXml/itemProps2.xml><?xml version="1.0" encoding="utf-8"?>
+<ds:datastoreItem xmlns:ds="http://schemas.openxmlformats.org/officeDocument/2006/customXml" ds:itemID="{3544F84B-E3CA-4095-A188-4B86E30CA4F8}">
+  <ds:schemaRefs>
+    <ds:schemaRef ds:uri="http://schemas.microsoft.com/office/2006/metadata/properties"/>
+    <ds:schemaRef ds:uri="http://schemas.microsoft.com/office/infopath/2007/PartnerControls"/>
+    <ds:schemaRef ds:uri="3d04b37e-0497-498c-96f6-8855740e5edb"/>
   </ds:schemaRefs>
 </ds:datastoreItem>
 </file>

</xml_diff>